<commit_message>
update hist and user guide
</commit_message>
<xml_diff>
--- a/Hist/Hist_user_guide.docx
+++ b/Hist/Hist_user_guide.docx
@@ -61,6 +61,24 @@
         </w:rPr>
         <w:t>FinalTime</w:t>
       </w:r>
+      <w:bookmarkStart w:id="0" w:name="OLE_LINK6"/>
+      <w:bookmarkStart w:id="1" w:name="OLE_LINK7"/>
+      <w:proofErr w:type="spellEnd"/>
+      <w:r>
+        <w:rPr>
+          <w:rFonts w:ascii="Times New Roman" w:hAnsi="Times New Roman" w:cs="Times New Roman"/>
+        </w:rPr>
+        <w:t xml:space="preserve">, </w:t>
+      </w:r>
+      <w:proofErr w:type="spellStart"/>
+      <w:r>
+        <w:rPr>
+          <w:rFonts w:ascii="Times New Roman" w:hAnsi="Times New Roman" w:cs="Times New Roman"/>
+        </w:rPr>
+        <w:t>SpeciesName</w:t>
+      </w:r>
+      <w:bookmarkEnd w:id="0"/>
+      <w:bookmarkEnd w:id="1"/>
       <w:proofErr w:type="spellEnd"/>
       <w:r>
         <w:rPr>
@@ -107,6 +125,12 @@
         <w:t>time period</w:t>
       </w:r>
       <w:proofErr w:type="gramEnd"/>
+      <w:r>
+        <w:rPr>
+          <w:rFonts w:ascii="Times New Roman" w:hAnsi="Times New Roman" w:cs="Times New Roman"/>
+        </w:rPr>
+        <w:t xml:space="preserve"> of selected species</w:t>
+      </w:r>
       <w:r>
         <w:rPr>
           <w:rFonts w:ascii="Times New Roman" w:hAnsi="Times New Roman" w:cs="Times New Roman"/>
@@ -452,6 +476,8 @@
           <w:rFonts w:ascii="Times New Roman" w:hAnsi="Times New Roman" w:cs="Times New Roman"/>
         </w:rPr>
       </w:pPr>
+      <w:bookmarkStart w:id="2" w:name="OLE_LINK4"/>
+      <w:bookmarkStart w:id="3" w:name="OLE_LINK5"/>
       <w:r>
         <w:rPr>
           <w:rFonts w:ascii="Times New Roman" w:hAnsi="Times New Roman" w:cs="Times New Roman"/>
@@ -459,6 +485,8 @@
         <w:t>Acceptable value: Float (Must provide)</w:t>
       </w:r>
     </w:p>
+    <w:bookmarkEnd w:id="2"/>
+    <w:bookmarkEnd w:id="3"/>
     <w:p>
       <w:pPr>
         <w:pStyle w:val="ListParagraph"/>
@@ -583,237 +611,6 @@
           <w:rFonts w:ascii="Times New Roman" w:hAnsi="Times New Roman" w:cs="Times New Roman"/>
         </w:rPr>
         <w:t>) file will be taken as input.</w:t>
-      </w:r>
-    </w:p>
-    <w:p>
-      <w:pPr>
-        <w:rPr>
-          <w:rFonts w:ascii="Times New Roman" w:hAnsi="Times New Roman" w:cs="Times New Roman"/>
-        </w:rPr>
-      </w:pPr>
-    </w:p>
-    <w:p>
-      <w:pPr>
-        <w:rPr>
-          <w:rFonts w:ascii="Times New Roman" w:hAnsi="Times New Roman" w:cs="Times New Roman"/>
-        </w:rPr>
-      </w:pPr>
-    </w:p>
-    <w:p>
-      <w:pPr>
-        <w:rPr>
-          <w:rFonts w:ascii="Times New Roman" w:hAnsi="Times New Roman" w:cs="Times New Roman"/>
-        </w:rPr>
-      </w:pPr>
-      <w:bookmarkStart w:id="0" w:name="OLE_LINK1"/>
-      <w:bookmarkStart w:id="1" w:name="OLE_LINK2"/>
-      <w:bookmarkStart w:id="2" w:name="OLE_LINK3"/>
-      <w:r>
-        <w:rPr>
-          <w:rFonts w:ascii="Times New Roman" w:hAnsi="Times New Roman" w:cs="Times New Roman"/>
-        </w:rPr>
-        <w:t>F</w:t>
-      </w:r>
-      <w:r>
-        <w:rPr>
-          <w:rFonts w:ascii="Times New Roman" w:hAnsi="Times New Roman" w:cs="Times New Roman"/>
-        </w:rPr>
-        <w:t>unction</w:t>
-      </w:r>
-      <w:r>
-        <w:rPr>
-          <w:rFonts w:ascii="Times New Roman" w:hAnsi="Times New Roman" w:cs="Times New Roman"/>
-        </w:rPr>
-        <w:t xml:space="preserve"> for </w:t>
-      </w:r>
-      <w:r>
-        <w:rPr>
-          <w:rFonts w:ascii="Times New Roman" w:hAnsi="Times New Roman" w:cs="Times New Roman"/>
-        </w:rPr>
-        <w:t xml:space="preserve">plotting </w:t>
-      </w:r>
-      <w:r>
-        <w:rPr>
-          <w:rFonts w:ascii="Times New Roman" w:hAnsi="Times New Roman" w:cs="Times New Roman"/>
-        </w:rPr>
-        <w:t>maximum</w:t>
-      </w:r>
-      <w:r>
-        <w:rPr>
-          <w:rFonts w:ascii="Times New Roman" w:hAnsi="Times New Roman" w:cs="Times New Roman"/>
-        </w:rPr>
-        <w:t xml:space="preserve"> number of monomers in single</w:t>
-      </w:r>
-      <w:r>
-        <w:rPr>
-          <w:rFonts w:ascii="Times New Roman" w:hAnsi="Times New Roman" w:cs="Times New Roman"/>
-        </w:rPr>
-        <w:t xml:space="preserve"> </w:t>
-      </w:r>
-      <w:r>
-        <w:rPr>
-          <w:rFonts w:ascii="Times New Roman" w:hAnsi="Times New Roman" w:cs="Times New Roman"/>
-        </w:rPr>
-        <w:t>complex over time</w:t>
-      </w:r>
-      <w:bookmarkEnd w:id="0"/>
-      <w:bookmarkEnd w:id="1"/>
-      <w:bookmarkEnd w:id="2"/>
-      <w:r>
-        <w:rPr>
-          <w:rFonts w:ascii="Times New Roman" w:hAnsi="Times New Roman" w:cs="Times New Roman"/>
-        </w:rPr>
-        <w:t>:</w:t>
-      </w:r>
-      <w:r>
-        <w:rPr>
-          <w:rFonts w:ascii="Times New Roman" w:hAnsi="Times New Roman" w:cs="Times New Roman"/>
-        </w:rPr>
-        <w:t xml:space="preserve"> </w:t>
-      </w:r>
-      <w:proofErr w:type="spellStart"/>
-      <w:r>
-        <w:rPr>
-          <w:rFonts w:ascii="Times New Roman" w:hAnsi="Times New Roman" w:cs="Times New Roman"/>
-        </w:rPr>
-        <w:t>max</w:t>
-      </w:r>
-      <w:r>
-        <w:rPr>
-          <w:rFonts w:ascii="Times New Roman" w:hAnsi="Times New Roman" w:cs="Times New Roman"/>
-        </w:rPr>
-        <w:t>_complex</w:t>
-      </w:r>
-      <w:proofErr w:type="spellEnd"/>
-      <w:r>
-        <w:rPr>
-          <w:rFonts w:ascii="Times New Roman" w:hAnsi="Times New Roman" w:cs="Times New Roman"/>
-        </w:rPr>
-        <w:t xml:space="preserve"> (</w:t>
-      </w:r>
-      <w:proofErr w:type="spellStart"/>
-      <w:r>
-        <w:rPr>
-          <w:rFonts w:ascii="Times New Roman" w:hAnsi="Times New Roman" w:cs="Times New Roman"/>
-        </w:rPr>
-        <w:t>FileName</w:t>
-      </w:r>
-      <w:proofErr w:type="spellEnd"/>
-      <w:r>
-        <w:rPr>
-          <w:rFonts w:ascii="Times New Roman" w:hAnsi="Times New Roman" w:cs="Times New Roman"/>
-        </w:rPr>
-        <w:t xml:space="preserve">, </w:t>
-      </w:r>
-      <w:proofErr w:type="spellStart"/>
-      <w:r>
-        <w:rPr>
-          <w:rFonts w:ascii="Times New Roman" w:hAnsi="Times New Roman" w:cs="Times New Roman"/>
-        </w:rPr>
-        <w:t>InitialTime</w:t>
-      </w:r>
-      <w:proofErr w:type="spellEnd"/>
-      <w:r>
-        <w:rPr>
-          <w:rFonts w:ascii="Times New Roman" w:hAnsi="Times New Roman" w:cs="Times New Roman"/>
-        </w:rPr>
-        <w:t xml:space="preserve">, </w:t>
-      </w:r>
-      <w:proofErr w:type="spellStart"/>
-      <w:r>
-        <w:rPr>
-          <w:rFonts w:ascii="Times New Roman" w:hAnsi="Times New Roman" w:cs="Times New Roman"/>
-        </w:rPr>
-        <w:t>FinalTime</w:t>
-      </w:r>
-      <w:proofErr w:type="spellEnd"/>
-      <w:r>
-        <w:rPr>
-          <w:rFonts w:ascii="Times New Roman" w:hAnsi="Times New Roman" w:cs="Times New Roman"/>
-        </w:rPr>
-        <w:t>)</w:t>
-      </w:r>
-    </w:p>
-    <w:p>
-      <w:pPr>
-        <w:rPr>
-          <w:rFonts w:ascii="Times New Roman" w:hAnsi="Times New Roman" w:cs="Times New Roman"/>
-        </w:rPr>
-      </w:pPr>
-      <w:r>
-        <w:rPr>
-          <w:rFonts w:ascii="Times New Roman" w:hAnsi="Times New Roman" w:cs="Times New Roman"/>
-        </w:rPr>
-        <w:t xml:space="preserve">Description: </w:t>
-      </w:r>
-      <w:r>
-        <w:rPr>
-          <w:rFonts w:ascii="Times New Roman" w:hAnsi="Times New Roman" w:cs="Times New Roman"/>
-        </w:rPr>
-        <w:t xml:space="preserve">This function enables users to obtain a </w:t>
-      </w:r>
-      <w:r>
-        <w:rPr>
-          <w:rFonts w:ascii="Times New Roman" w:hAnsi="Times New Roman" w:cs="Times New Roman"/>
-        </w:rPr>
-        <w:t>plot</w:t>
-      </w:r>
-      <w:r>
-        <w:rPr>
-          <w:rFonts w:ascii="Times New Roman" w:hAnsi="Times New Roman" w:cs="Times New Roman"/>
-        </w:rPr>
-        <w:t xml:space="preserve"> </w:t>
-      </w:r>
-      <w:r>
-        <w:rPr>
-          <w:rFonts w:ascii="Times New Roman" w:hAnsi="Times New Roman" w:cs="Times New Roman"/>
-        </w:rPr>
-        <w:t>indicating</w:t>
-      </w:r>
-      <w:r>
-        <w:rPr>
-          <w:rFonts w:ascii="Times New Roman" w:hAnsi="Times New Roman" w:cs="Times New Roman"/>
-        </w:rPr>
-        <w:t xml:space="preserve"> maximum number of monomers in single </w:t>
-      </w:r>
-      <w:r>
-        <w:rPr>
-          <w:rFonts w:ascii="Times New Roman" w:hAnsi="Times New Roman" w:cs="Times New Roman"/>
-        </w:rPr>
-        <w:t xml:space="preserve">complex </w:t>
-      </w:r>
-      <w:r>
-        <w:rPr>
-          <w:rFonts w:ascii="Times New Roman" w:hAnsi="Times New Roman" w:cs="Times New Roman"/>
-        </w:rPr>
-        <w:t xml:space="preserve">molecule during a certain </w:t>
-      </w:r>
-      <w:proofErr w:type="gramStart"/>
-      <w:r>
-        <w:rPr>
-          <w:rFonts w:ascii="Times New Roman" w:hAnsi="Times New Roman" w:cs="Times New Roman"/>
-        </w:rPr>
-        <w:t>time period</w:t>
-      </w:r>
-      <w:proofErr w:type="gramEnd"/>
-      <w:r>
-        <w:rPr>
-          <w:rFonts w:ascii="Times New Roman" w:hAnsi="Times New Roman" w:cs="Times New Roman"/>
-        </w:rPr>
-        <w:t>.</w:t>
-      </w:r>
-    </w:p>
-    <w:p>
-      <w:pPr>
-        <w:rPr>
-          <w:rFonts w:ascii="Times New Roman" w:hAnsi="Times New Roman" w:cs="Times New Roman"/>
-        </w:rPr>
-      </w:pPr>
-      <w:r>
-        <w:rPr>
-          <w:rFonts w:ascii="Times New Roman" w:hAnsi="Times New Roman" w:cs="Times New Roman"/>
-        </w:rPr>
-        <w:t>Parameters:</w:t>
       </w:r>
     </w:p>
     <w:p>
@@ -832,104 +629,357 @@
         <w:rPr>
           <w:rFonts w:ascii="Times New Roman" w:hAnsi="Times New Roman" w:cs="Times New Roman"/>
         </w:rPr>
+        <w:t>SpeciesName</w:t>
+      </w:r>
+      <w:proofErr w:type="spellEnd"/>
+    </w:p>
+    <w:p>
+      <w:pPr>
+        <w:pStyle w:val="ListParagraph"/>
+        <w:rPr>
+          <w:rFonts w:ascii="Times New Roman" w:hAnsi="Times New Roman" w:cs="Times New Roman"/>
+        </w:rPr>
+      </w:pPr>
+      <w:r>
+        <w:rPr>
+          <w:rFonts w:ascii="Times New Roman" w:hAnsi="Times New Roman" w:cs="Times New Roman"/>
+        </w:rPr>
+        <w:t xml:space="preserve">Acceptable value: </w:t>
+      </w:r>
+      <w:r>
+        <w:rPr>
+          <w:rFonts w:ascii="Times New Roman" w:hAnsi="Times New Roman" w:cs="Times New Roman"/>
+        </w:rPr>
+        <w:t>String</w:t>
+      </w:r>
+      <w:r>
+        <w:rPr>
+          <w:rFonts w:ascii="Times New Roman" w:hAnsi="Times New Roman" w:cs="Times New Roman"/>
+        </w:rPr>
+        <w:t xml:space="preserve"> (Must provide)</w:t>
+      </w:r>
+    </w:p>
+    <w:p>
+      <w:pPr>
+        <w:pStyle w:val="ListParagraph"/>
+        <w:rPr>
+          <w:rFonts w:ascii="Times New Roman" w:hAnsi="Times New Roman" w:cs="Times New Roman"/>
+        </w:rPr>
+      </w:pPr>
+      <w:r>
+        <w:rPr>
+          <w:rFonts w:ascii="Times New Roman" w:hAnsi="Times New Roman" w:cs="Times New Roman"/>
+        </w:rPr>
+        <w:t xml:space="preserve">Description: </w:t>
+      </w:r>
+      <w:r>
+        <w:rPr>
+          <w:rFonts w:ascii="Times New Roman" w:hAnsi="Times New Roman" w:cs="Times New Roman"/>
+        </w:rPr>
+        <w:t xml:space="preserve">It is the name of species that users want to examine, which should also be identical with the name written in the input </w:t>
+      </w:r>
+      <w:proofErr w:type="gramStart"/>
+      <w:r>
+        <w:rPr>
+          <w:rFonts w:ascii="Times New Roman" w:hAnsi="Times New Roman" w:cs="Times New Roman"/>
+        </w:rPr>
+        <w:t>(.</w:t>
+      </w:r>
+      <w:proofErr w:type="spellStart"/>
+      <w:r>
+        <w:rPr>
+          <w:rFonts w:ascii="Times New Roman" w:hAnsi="Times New Roman" w:cs="Times New Roman"/>
+        </w:rPr>
+        <w:t>inp</w:t>
+      </w:r>
+      <w:proofErr w:type="spellEnd"/>
+      <w:proofErr w:type="gramEnd"/>
+      <w:r>
+        <w:rPr>
+          <w:rFonts w:ascii="Times New Roman" w:hAnsi="Times New Roman" w:cs="Times New Roman"/>
+        </w:rPr>
+        <w:t xml:space="preserve"> and .mol) files.</w:t>
+      </w:r>
+    </w:p>
+    <w:p>
+      <w:pPr>
+        <w:pStyle w:val="ListParagraph"/>
+        <w:rPr>
+          <w:rFonts w:ascii="Times New Roman" w:hAnsi="Times New Roman" w:cs="Times New Roman"/>
+        </w:rPr>
+      </w:pPr>
+      <w:r>
+        <w:rPr>
+          <w:rFonts w:ascii="Times New Roman" w:hAnsi="Times New Roman" w:cs="Times New Roman"/>
+        </w:rPr>
+        <w:t xml:space="preserve">Sample: </w:t>
+      </w:r>
+      <w:proofErr w:type="spellStart"/>
+      <w:r>
+        <w:rPr>
+          <w:rFonts w:ascii="Times New Roman" w:hAnsi="Times New Roman" w:cs="Times New Roman"/>
+        </w:rPr>
+        <w:t>SpeciesName</w:t>
+      </w:r>
+      <w:proofErr w:type="spellEnd"/>
+      <w:r>
+        <w:rPr>
+          <w:rFonts w:ascii="Times New Roman" w:hAnsi="Times New Roman" w:cs="Times New Roman"/>
+        </w:rPr>
+        <w:t xml:space="preserve"> = </w:t>
+      </w:r>
+      <w:proofErr w:type="spellStart"/>
+      <w:r>
+        <w:rPr>
+          <w:rFonts w:ascii="Times New Roman" w:hAnsi="Times New Roman" w:cs="Times New Roman"/>
+        </w:rPr>
+        <w:t>clat</w:t>
+      </w:r>
+      <w:proofErr w:type="spellEnd"/>
+    </w:p>
+    <w:p>
+      <w:pPr>
+        <w:rPr>
+          <w:rFonts w:ascii="Times New Roman" w:hAnsi="Times New Roman" w:cs="Times New Roman"/>
+        </w:rPr>
+      </w:pPr>
+    </w:p>
+    <w:p>
+      <w:pPr>
+        <w:rPr>
+          <w:rFonts w:ascii="Times New Roman" w:hAnsi="Times New Roman" w:cs="Times New Roman"/>
+        </w:rPr>
+      </w:pPr>
+    </w:p>
+    <w:p>
+      <w:pPr>
+        <w:rPr>
+          <w:rFonts w:ascii="Times New Roman" w:hAnsi="Times New Roman" w:cs="Times New Roman"/>
+        </w:rPr>
+      </w:pPr>
+      <w:bookmarkStart w:id="4" w:name="OLE_LINK1"/>
+      <w:bookmarkStart w:id="5" w:name="OLE_LINK2"/>
+      <w:bookmarkStart w:id="6" w:name="OLE_LINK3"/>
+      <w:r>
+        <w:rPr>
+          <w:rFonts w:ascii="Times New Roman" w:hAnsi="Times New Roman" w:cs="Times New Roman"/>
+        </w:rPr>
+        <w:t>F</w:t>
+      </w:r>
+      <w:r>
+        <w:rPr>
+          <w:rFonts w:ascii="Times New Roman" w:hAnsi="Times New Roman" w:cs="Times New Roman"/>
+        </w:rPr>
+        <w:t>unction</w:t>
+      </w:r>
+      <w:r>
+        <w:rPr>
+          <w:rFonts w:ascii="Times New Roman" w:hAnsi="Times New Roman" w:cs="Times New Roman"/>
+        </w:rPr>
+        <w:t xml:space="preserve"> for </w:t>
+      </w:r>
+      <w:r>
+        <w:rPr>
+          <w:rFonts w:ascii="Times New Roman" w:hAnsi="Times New Roman" w:cs="Times New Roman"/>
+        </w:rPr>
+        <w:t xml:space="preserve">plotting </w:t>
+      </w:r>
+      <w:r>
+        <w:rPr>
+          <w:rFonts w:ascii="Times New Roman" w:hAnsi="Times New Roman" w:cs="Times New Roman"/>
+        </w:rPr>
+        <w:t>maximum</w:t>
+      </w:r>
+      <w:r>
+        <w:rPr>
+          <w:rFonts w:ascii="Times New Roman" w:hAnsi="Times New Roman" w:cs="Times New Roman"/>
+        </w:rPr>
+        <w:t xml:space="preserve"> number of monomers in single</w:t>
+      </w:r>
+      <w:r>
+        <w:rPr>
+          <w:rFonts w:ascii="Times New Roman" w:hAnsi="Times New Roman" w:cs="Times New Roman"/>
+        </w:rPr>
+        <w:t xml:space="preserve"> </w:t>
+      </w:r>
+      <w:r>
+        <w:rPr>
+          <w:rFonts w:ascii="Times New Roman" w:hAnsi="Times New Roman" w:cs="Times New Roman"/>
+        </w:rPr>
+        <w:t>complex over time</w:t>
+      </w:r>
+      <w:bookmarkEnd w:id="4"/>
+      <w:bookmarkEnd w:id="5"/>
+      <w:bookmarkEnd w:id="6"/>
+      <w:r>
+        <w:rPr>
+          <w:rFonts w:ascii="Times New Roman" w:hAnsi="Times New Roman" w:cs="Times New Roman"/>
+        </w:rPr>
+        <w:t>:</w:t>
+      </w:r>
+      <w:r>
+        <w:rPr>
+          <w:rFonts w:ascii="Times New Roman" w:hAnsi="Times New Roman" w:cs="Times New Roman"/>
+        </w:rPr>
+        <w:t xml:space="preserve"> </w:t>
+      </w:r>
+      <w:proofErr w:type="spellStart"/>
+      <w:r>
+        <w:rPr>
+          <w:rFonts w:ascii="Times New Roman" w:hAnsi="Times New Roman" w:cs="Times New Roman"/>
+        </w:rPr>
+        <w:t>max</w:t>
+      </w:r>
+      <w:r>
+        <w:rPr>
+          <w:rFonts w:ascii="Times New Roman" w:hAnsi="Times New Roman" w:cs="Times New Roman"/>
+        </w:rPr>
+        <w:t>_complex</w:t>
+      </w:r>
+      <w:proofErr w:type="spellEnd"/>
+      <w:r>
+        <w:rPr>
+          <w:rFonts w:ascii="Times New Roman" w:hAnsi="Times New Roman" w:cs="Times New Roman"/>
+        </w:rPr>
+        <w:t xml:space="preserve"> (</w:t>
+      </w:r>
+      <w:proofErr w:type="spellStart"/>
+      <w:r>
+        <w:rPr>
+          <w:rFonts w:ascii="Times New Roman" w:hAnsi="Times New Roman" w:cs="Times New Roman"/>
+        </w:rPr>
         <w:t>FileName</w:t>
       </w:r>
       <w:proofErr w:type="spellEnd"/>
-    </w:p>
-    <w:p>
-      <w:pPr>
-        <w:pStyle w:val="ListParagraph"/>
-        <w:rPr>
-          <w:rFonts w:ascii="Times New Roman" w:hAnsi="Times New Roman" w:cs="Times New Roman"/>
-        </w:rPr>
-      </w:pPr>
-      <w:r>
-        <w:rPr>
-          <w:rFonts w:ascii="Times New Roman" w:hAnsi="Times New Roman" w:cs="Times New Roman"/>
-        </w:rPr>
-        <w:t>Acceptable value: String (Must provide)</w:t>
-      </w:r>
-    </w:p>
-    <w:p>
-      <w:pPr>
-        <w:pStyle w:val="ListParagraph"/>
-        <w:rPr>
-          <w:rFonts w:ascii="Times New Roman" w:hAnsi="Times New Roman" w:cs="Times New Roman"/>
-        </w:rPr>
-      </w:pPr>
-      <w:r>
-        <w:rPr>
-          <w:rFonts w:ascii="Times New Roman" w:hAnsi="Times New Roman" w:cs="Times New Roman"/>
-        </w:rPr>
-        <w:t>Description: It is the path to the file (.</w:t>
-      </w:r>
-      <w:proofErr w:type="spellStart"/>
-      <w:r>
-        <w:rPr>
-          <w:rFonts w:ascii="Times New Roman" w:hAnsi="Times New Roman" w:cs="Times New Roman"/>
-        </w:rPr>
-        <w:t>dat</w:t>
-      </w:r>
-      <w:proofErr w:type="spellEnd"/>
-      <w:r>
-        <w:rPr>
-          <w:rFonts w:ascii="Times New Roman" w:hAnsi="Times New Roman" w:cs="Times New Roman"/>
-        </w:rPr>
-        <w:t>), which is usually named as ‘histogram_complexes_time.dat’, representing the histogram data to be analyzed.</w:t>
-      </w:r>
-    </w:p>
-    <w:p>
-      <w:pPr>
-        <w:pStyle w:val="ListParagraph"/>
-        <w:rPr>
-          <w:rFonts w:ascii="Times New Roman" w:hAnsi="Times New Roman" w:cs="Times New Roman"/>
-        </w:rPr>
-      </w:pPr>
-      <w:r>
-        <w:rPr>
-          <w:rFonts w:ascii="Times New Roman" w:hAnsi="Times New Roman" w:cs="Times New Roman"/>
-        </w:rPr>
-        <w:t xml:space="preserve">Sample: </w:t>
-      </w:r>
-      <w:proofErr w:type="spellStart"/>
-      <w:r>
-        <w:rPr>
-          <w:rFonts w:ascii="Times New Roman" w:hAnsi="Times New Roman" w:cs="Times New Roman"/>
-        </w:rPr>
-        <w:t>FileName</w:t>
-      </w:r>
-      <w:proofErr w:type="spellEnd"/>
-      <w:r>
-        <w:rPr>
-          <w:rFonts w:ascii="Times New Roman" w:hAnsi="Times New Roman" w:cs="Times New Roman"/>
-        </w:rPr>
-        <w:t xml:space="preserve"> = /Users/</w:t>
-      </w:r>
-      <w:proofErr w:type="spellStart"/>
-      <w:r>
-        <w:rPr>
-          <w:rFonts w:ascii="Times New Roman" w:hAnsi="Times New Roman" w:cs="Times New Roman"/>
-        </w:rPr>
-        <w:t>UserName</w:t>
-      </w:r>
-      <w:proofErr w:type="spellEnd"/>
-      <w:r>
-        <w:rPr>
-          <w:rFonts w:ascii="Times New Roman" w:hAnsi="Times New Roman" w:cs="Times New Roman"/>
-        </w:rPr>
-        <w:t>/Documents</w:t>
-      </w:r>
-      <w:r>
-        <w:rPr>
-          <w:rFonts w:ascii="Times New Roman" w:hAnsi="Times New Roman" w:cs="Times New Roman"/>
-        </w:rPr>
-        <w:t>/</w:t>
-      </w:r>
-      <w:r>
-        <w:rPr>
-          <w:rFonts w:ascii="Times New Roman" w:hAnsi="Times New Roman" w:cs="Times New Roman"/>
-        </w:rPr>
-        <w:t>histogram_complexes_time.dat</w:t>
+      <w:r>
+        <w:rPr>
+          <w:rFonts w:ascii="Times New Roman" w:hAnsi="Times New Roman" w:cs="Times New Roman"/>
+        </w:rPr>
+        <w:t xml:space="preserve">, </w:t>
+      </w:r>
+      <w:proofErr w:type="spellStart"/>
+      <w:r>
+        <w:rPr>
+          <w:rFonts w:ascii="Times New Roman" w:hAnsi="Times New Roman" w:cs="Times New Roman"/>
+        </w:rPr>
+        <w:t>InitialTime</w:t>
+      </w:r>
+      <w:proofErr w:type="spellEnd"/>
+      <w:r>
+        <w:rPr>
+          <w:rFonts w:ascii="Times New Roman" w:hAnsi="Times New Roman" w:cs="Times New Roman"/>
+        </w:rPr>
+        <w:t xml:space="preserve">, </w:t>
+      </w:r>
+      <w:proofErr w:type="spellStart"/>
+      <w:r>
+        <w:rPr>
+          <w:rFonts w:ascii="Times New Roman" w:hAnsi="Times New Roman" w:cs="Times New Roman"/>
+        </w:rPr>
+        <w:t>FinalTime</w:t>
+      </w:r>
+      <w:proofErr w:type="spellEnd"/>
+      <w:r>
+        <w:rPr>
+          <w:rFonts w:ascii="Times New Roman" w:hAnsi="Times New Roman" w:cs="Times New Roman"/>
+        </w:rPr>
+        <w:t xml:space="preserve">, </w:t>
+      </w:r>
+      <w:proofErr w:type="spellStart"/>
+      <w:r>
+        <w:rPr>
+          <w:rFonts w:ascii="Times New Roman" w:hAnsi="Times New Roman" w:cs="Times New Roman"/>
+        </w:rPr>
+        <w:t>SpeciesName</w:t>
+      </w:r>
+      <w:proofErr w:type="spellEnd"/>
+      <w:r>
+        <w:rPr>
+          <w:rFonts w:ascii="Times New Roman" w:hAnsi="Times New Roman" w:cs="Times New Roman"/>
+        </w:rPr>
+        <w:t>)</w:t>
+      </w:r>
+    </w:p>
+    <w:p>
+      <w:pPr>
+        <w:rPr>
+          <w:rFonts w:ascii="Times New Roman" w:hAnsi="Times New Roman" w:cs="Times New Roman"/>
+        </w:rPr>
+      </w:pPr>
+      <w:r>
+        <w:rPr>
+          <w:rFonts w:ascii="Times New Roman" w:hAnsi="Times New Roman" w:cs="Times New Roman"/>
+        </w:rPr>
+        <w:t xml:space="preserve">Description: </w:t>
+      </w:r>
+      <w:r>
+        <w:rPr>
+          <w:rFonts w:ascii="Times New Roman" w:hAnsi="Times New Roman" w:cs="Times New Roman"/>
+        </w:rPr>
+        <w:t xml:space="preserve">This function enables users to obtain a </w:t>
+      </w:r>
+      <w:r>
+        <w:rPr>
+          <w:rFonts w:ascii="Times New Roman" w:hAnsi="Times New Roman" w:cs="Times New Roman"/>
+        </w:rPr>
+        <w:t>plot</w:t>
+      </w:r>
+      <w:r>
+        <w:rPr>
+          <w:rFonts w:ascii="Times New Roman" w:hAnsi="Times New Roman" w:cs="Times New Roman"/>
+        </w:rPr>
+        <w:t xml:space="preserve"> </w:t>
+      </w:r>
+      <w:r>
+        <w:rPr>
+          <w:rFonts w:ascii="Times New Roman" w:hAnsi="Times New Roman" w:cs="Times New Roman"/>
+        </w:rPr>
+        <w:t>indicating</w:t>
+      </w:r>
+      <w:r>
+        <w:rPr>
+          <w:rFonts w:ascii="Times New Roman" w:hAnsi="Times New Roman" w:cs="Times New Roman"/>
+        </w:rPr>
+        <w:t xml:space="preserve"> maximum number of monomers in single </w:t>
+      </w:r>
+      <w:r>
+        <w:rPr>
+          <w:rFonts w:ascii="Times New Roman" w:hAnsi="Times New Roman" w:cs="Times New Roman"/>
+        </w:rPr>
+        <w:t xml:space="preserve">complex </w:t>
+      </w:r>
+      <w:r>
+        <w:rPr>
+          <w:rFonts w:ascii="Times New Roman" w:hAnsi="Times New Roman" w:cs="Times New Roman"/>
+        </w:rPr>
+        <w:t xml:space="preserve">molecule during a certain </w:t>
+      </w:r>
+      <w:proofErr w:type="gramStart"/>
+      <w:r>
+        <w:rPr>
+          <w:rFonts w:ascii="Times New Roman" w:hAnsi="Times New Roman" w:cs="Times New Roman"/>
+        </w:rPr>
+        <w:t>time period</w:t>
+      </w:r>
+      <w:proofErr w:type="gramEnd"/>
+      <w:r>
+        <w:rPr>
+          <w:rFonts w:ascii="Times New Roman" w:hAnsi="Times New Roman" w:cs="Times New Roman"/>
+        </w:rPr>
+        <w:t>.</w:t>
+      </w:r>
+    </w:p>
+    <w:p>
+      <w:pPr>
+        <w:rPr>
+          <w:rFonts w:ascii="Times New Roman" w:hAnsi="Times New Roman" w:cs="Times New Roman"/>
+        </w:rPr>
+      </w:pPr>
+      <w:r>
+        <w:rPr>
+          <w:rFonts w:ascii="Times New Roman" w:hAnsi="Times New Roman" w:cs="Times New Roman"/>
+        </w:rPr>
+        <w:t>Parameters:</w:t>
       </w:r>
     </w:p>
     <w:p>
@@ -948,50 +998,50 @@
         <w:rPr>
           <w:rFonts w:ascii="Times New Roman" w:hAnsi="Times New Roman" w:cs="Times New Roman"/>
         </w:rPr>
-        <w:t>InitialTime</w:t>
-      </w:r>
-      <w:proofErr w:type="spellEnd"/>
-    </w:p>
-    <w:p>
-      <w:pPr>
-        <w:pStyle w:val="ListParagraph"/>
-        <w:rPr>
-          <w:rFonts w:ascii="Times New Roman" w:hAnsi="Times New Roman" w:cs="Times New Roman"/>
-        </w:rPr>
-      </w:pPr>
-      <w:r>
-        <w:rPr>
-          <w:rFonts w:ascii="Times New Roman" w:hAnsi="Times New Roman" w:cs="Times New Roman"/>
-        </w:rPr>
-        <w:t>Acceptable value: Float (Must provide)</w:t>
-      </w:r>
-    </w:p>
-    <w:p>
-      <w:pPr>
-        <w:pStyle w:val="ListParagraph"/>
-        <w:rPr>
-          <w:rFonts w:ascii="Times New Roman" w:hAnsi="Times New Roman" w:cs="Times New Roman"/>
-        </w:rPr>
-      </w:pPr>
-      <w:r>
-        <w:rPr>
-          <w:rFonts w:ascii="Times New Roman" w:hAnsi="Times New Roman" w:cs="Times New Roman"/>
-        </w:rPr>
-        <w:t>Unit: s</w:t>
-      </w:r>
-    </w:p>
-    <w:p>
-      <w:pPr>
-        <w:pStyle w:val="ListParagraph"/>
-        <w:rPr>
-          <w:rFonts w:ascii="Times New Roman" w:hAnsi="Times New Roman" w:cs="Times New Roman"/>
-        </w:rPr>
-      </w:pPr>
-      <w:r>
-        <w:rPr>
-          <w:rFonts w:ascii="Times New Roman" w:hAnsi="Times New Roman" w:cs="Times New Roman"/>
-        </w:rPr>
-        <w:t>Description: It is the initial time that users desire to examine and plot on the histogram. The acceptable range should not smaller than the starting time or exceed the ending time of simulation.</w:t>
+        <w:t>FileName</w:t>
+      </w:r>
+      <w:proofErr w:type="spellEnd"/>
+    </w:p>
+    <w:p>
+      <w:pPr>
+        <w:pStyle w:val="ListParagraph"/>
+        <w:rPr>
+          <w:rFonts w:ascii="Times New Roman" w:hAnsi="Times New Roman" w:cs="Times New Roman"/>
+        </w:rPr>
+      </w:pPr>
+      <w:r>
+        <w:rPr>
+          <w:rFonts w:ascii="Times New Roman" w:hAnsi="Times New Roman" w:cs="Times New Roman"/>
+        </w:rPr>
+        <w:t>Acceptable value: String (Must provide)</w:t>
+      </w:r>
+    </w:p>
+    <w:p>
+      <w:pPr>
+        <w:pStyle w:val="ListParagraph"/>
+        <w:rPr>
+          <w:rFonts w:ascii="Times New Roman" w:hAnsi="Times New Roman" w:cs="Times New Roman"/>
+        </w:rPr>
+      </w:pPr>
+      <w:r>
+        <w:rPr>
+          <w:rFonts w:ascii="Times New Roman" w:hAnsi="Times New Roman" w:cs="Times New Roman"/>
+        </w:rPr>
+        <w:t>Description: It is the path to the file (.</w:t>
+      </w:r>
+      <w:proofErr w:type="spellStart"/>
+      <w:r>
+        <w:rPr>
+          <w:rFonts w:ascii="Times New Roman" w:hAnsi="Times New Roman" w:cs="Times New Roman"/>
+        </w:rPr>
+        <w:t>dat</w:t>
+      </w:r>
+      <w:proofErr w:type="spellEnd"/>
+      <w:r>
+        <w:rPr>
+          <w:rFonts w:ascii="Times New Roman" w:hAnsi="Times New Roman" w:cs="Times New Roman"/>
+        </w:rPr>
+        <w:t>), which is usually named as ‘histogram_complexes_time.dat’, representing the histogram data to be analyzed.</w:t>
       </w:r>
     </w:p>
     <w:p>
@@ -1012,71 +1062,40 @@
         <w:rPr>
           <w:rFonts w:ascii="Times New Roman" w:hAnsi="Times New Roman" w:cs="Times New Roman"/>
         </w:rPr>
-        <w:t>InitialTime</w:t>
-      </w:r>
-      <w:proofErr w:type="spellEnd"/>
-      <w:r>
-        <w:rPr>
-          <w:rFonts w:ascii="Times New Roman" w:hAnsi="Times New Roman" w:cs="Times New Roman"/>
-        </w:rPr>
-        <w:t xml:space="preserve"> = 0.5</w:t>
-      </w:r>
-    </w:p>
-    <w:p>
-      <w:pPr>
-        <w:pStyle w:val="ListParagraph"/>
-        <w:rPr>
-          <w:rFonts w:ascii="Times New Roman" w:hAnsi="Times New Roman" w:cs="Times New Roman"/>
-        </w:rPr>
-      </w:pPr>
-      <w:r>
-        <w:rPr>
-          <w:rFonts w:ascii="Times New Roman" w:hAnsi="Times New Roman" w:cs="Times New Roman"/>
-        </w:rPr>
-        <w:lastRenderedPageBreak/>
-        <w:t xml:space="preserve">Note: If the </w:t>
-      </w:r>
-      <w:proofErr w:type="spellStart"/>
-      <w:r>
-        <w:rPr>
-          <w:rFonts w:ascii="Times New Roman" w:hAnsi="Times New Roman" w:cs="Times New Roman"/>
-        </w:rPr>
-        <w:t>InitialTime</w:t>
-      </w:r>
-      <w:proofErr w:type="spellEnd"/>
-      <w:r>
-        <w:rPr>
-          <w:rFonts w:ascii="Times New Roman" w:hAnsi="Times New Roman" w:cs="Times New Roman"/>
-        </w:rPr>
-        <w:t xml:space="preserve"> and </w:t>
-      </w:r>
-      <w:proofErr w:type="spellStart"/>
-      <w:r>
-        <w:rPr>
-          <w:rFonts w:ascii="Times New Roman" w:hAnsi="Times New Roman" w:cs="Times New Roman"/>
-        </w:rPr>
-        <w:t>FinalTime</w:t>
-      </w:r>
-      <w:proofErr w:type="spellEnd"/>
-      <w:r>
-        <w:rPr>
-          <w:rFonts w:ascii="Times New Roman" w:hAnsi="Times New Roman" w:cs="Times New Roman"/>
-        </w:rPr>
-        <w:t xml:space="preserve"> both input as -1, the entire time range indicated in the reading(.</w:t>
-      </w:r>
-      <w:proofErr w:type="spellStart"/>
-      <w:r>
-        <w:rPr>
-          <w:rFonts w:ascii="Times New Roman" w:hAnsi="Times New Roman" w:cs="Times New Roman"/>
-        </w:rPr>
-        <w:t>dat</w:t>
-      </w:r>
-      <w:proofErr w:type="spellEnd"/>
-      <w:r>
-        <w:rPr>
-          <w:rFonts w:ascii="Times New Roman" w:hAnsi="Times New Roman" w:cs="Times New Roman"/>
-        </w:rPr>
-        <w:t>) file will be taken as input.</w:t>
+        <w:t>FileName</w:t>
+      </w:r>
+      <w:proofErr w:type="spellEnd"/>
+      <w:r>
+        <w:rPr>
+          <w:rFonts w:ascii="Times New Roman" w:hAnsi="Times New Roman" w:cs="Times New Roman"/>
+        </w:rPr>
+        <w:t xml:space="preserve"> = /Users/</w:t>
+      </w:r>
+      <w:proofErr w:type="spellStart"/>
+      <w:r>
+        <w:rPr>
+          <w:rFonts w:ascii="Times New Roman" w:hAnsi="Times New Roman" w:cs="Times New Roman"/>
+        </w:rPr>
+        <w:t>UserName</w:t>
+      </w:r>
+      <w:proofErr w:type="spellEnd"/>
+      <w:r>
+        <w:rPr>
+          <w:rFonts w:ascii="Times New Roman" w:hAnsi="Times New Roman" w:cs="Times New Roman"/>
+        </w:rPr>
+        <w:t>/Documents</w:t>
+      </w:r>
+      <w:r>
+        <w:rPr>
+          <w:rFonts w:ascii="Times New Roman" w:hAnsi="Times New Roman" w:cs="Times New Roman"/>
+        </w:rPr>
+        <w:t>/</w:t>
+      </w:r>
+      <w:r>
+        <w:rPr>
+          <w:rFonts w:ascii="Times New Roman" w:hAnsi="Times New Roman" w:cs="Times New Roman"/>
+        </w:rPr>
+        <w:t>histogram_complexes_time.dat</w:t>
       </w:r>
     </w:p>
     <w:p>
@@ -1095,129 +1114,116 @@
         <w:rPr>
           <w:rFonts w:ascii="Times New Roman" w:hAnsi="Times New Roman" w:cs="Times New Roman"/>
         </w:rPr>
+        <w:t>InitialTime</w:t>
+      </w:r>
+      <w:proofErr w:type="spellEnd"/>
+    </w:p>
+    <w:p>
+      <w:pPr>
+        <w:pStyle w:val="ListParagraph"/>
+        <w:rPr>
+          <w:rFonts w:ascii="Times New Roman" w:hAnsi="Times New Roman" w:cs="Times New Roman"/>
+        </w:rPr>
+      </w:pPr>
+      <w:r>
+        <w:rPr>
+          <w:rFonts w:ascii="Times New Roman" w:hAnsi="Times New Roman" w:cs="Times New Roman"/>
+        </w:rPr>
+        <w:t>Acceptable value: Float (Must provide)</w:t>
+      </w:r>
+    </w:p>
+    <w:p>
+      <w:pPr>
+        <w:pStyle w:val="ListParagraph"/>
+        <w:rPr>
+          <w:rFonts w:ascii="Times New Roman" w:hAnsi="Times New Roman" w:cs="Times New Roman"/>
+        </w:rPr>
+      </w:pPr>
+      <w:r>
+        <w:rPr>
+          <w:rFonts w:ascii="Times New Roman" w:hAnsi="Times New Roman" w:cs="Times New Roman"/>
+        </w:rPr>
+        <w:lastRenderedPageBreak/>
+        <w:t>Unit: s</w:t>
+      </w:r>
+    </w:p>
+    <w:p>
+      <w:pPr>
+        <w:pStyle w:val="ListParagraph"/>
+        <w:rPr>
+          <w:rFonts w:ascii="Times New Roman" w:hAnsi="Times New Roman" w:cs="Times New Roman"/>
+        </w:rPr>
+      </w:pPr>
+      <w:r>
+        <w:rPr>
+          <w:rFonts w:ascii="Times New Roman" w:hAnsi="Times New Roman" w:cs="Times New Roman"/>
+        </w:rPr>
+        <w:t>Description: It is the initial time that users desire to examine and plot on the histogram. The acceptable range should not smaller than the starting time or exceed the ending time of simulation.</w:t>
+      </w:r>
+    </w:p>
+    <w:p>
+      <w:pPr>
+        <w:pStyle w:val="ListParagraph"/>
+        <w:rPr>
+          <w:rFonts w:ascii="Times New Roman" w:hAnsi="Times New Roman" w:cs="Times New Roman"/>
+        </w:rPr>
+      </w:pPr>
+      <w:r>
+        <w:rPr>
+          <w:rFonts w:ascii="Times New Roman" w:hAnsi="Times New Roman" w:cs="Times New Roman"/>
+        </w:rPr>
+        <w:t xml:space="preserve">Sample: </w:t>
+      </w:r>
+      <w:proofErr w:type="spellStart"/>
+      <w:r>
+        <w:rPr>
+          <w:rFonts w:ascii="Times New Roman" w:hAnsi="Times New Roman" w:cs="Times New Roman"/>
+        </w:rPr>
+        <w:t>InitialTime</w:t>
+      </w:r>
+      <w:proofErr w:type="spellEnd"/>
+      <w:r>
+        <w:rPr>
+          <w:rFonts w:ascii="Times New Roman" w:hAnsi="Times New Roman" w:cs="Times New Roman"/>
+        </w:rPr>
+        <w:t xml:space="preserve"> = 0.5</w:t>
+      </w:r>
+    </w:p>
+    <w:p>
+      <w:pPr>
+        <w:pStyle w:val="ListParagraph"/>
+        <w:rPr>
+          <w:rFonts w:ascii="Times New Roman" w:hAnsi="Times New Roman" w:cs="Times New Roman"/>
+        </w:rPr>
+      </w:pPr>
+      <w:r>
+        <w:rPr>
+          <w:rFonts w:ascii="Times New Roman" w:hAnsi="Times New Roman" w:cs="Times New Roman"/>
+        </w:rPr>
+        <w:t xml:space="preserve">Note: If the </w:t>
+      </w:r>
+      <w:proofErr w:type="spellStart"/>
+      <w:r>
+        <w:rPr>
+          <w:rFonts w:ascii="Times New Roman" w:hAnsi="Times New Roman" w:cs="Times New Roman"/>
+        </w:rPr>
+        <w:t>InitialTime</w:t>
+      </w:r>
+      <w:proofErr w:type="spellEnd"/>
+      <w:r>
+        <w:rPr>
+          <w:rFonts w:ascii="Times New Roman" w:hAnsi="Times New Roman" w:cs="Times New Roman"/>
+        </w:rPr>
+        <w:t xml:space="preserve"> and </w:t>
+      </w:r>
+      <w:proofErr w:type="spellStart"/>
+      <w:r>
+        <w:rPr>
+          <w:rFonts w:ascii="Times New Roman" w:hAnsi="Times New Roman" w:cs="Times New Roman"/>
+        </w:rPr>
         <w:t>FinalTime</w:t>
       </w:r>
       <w:proofErr w:type="spellEnd"/>
-    </w:p>
-    <w:p>
-      <w:pPr>
-        <w:pStyle w:val="ListParagraph"/>
-        <w:rPr>
-          <w:rFonts w:ascii="Times New Roman" w:hAnsi="Times New Roman" w:cs="Times New Roman"/>
-        </w:rPr>
-      </w:pPr>
-      <w:r>
-        <w:rPr>
-          <w:rFonts w:ascii="Times New Roman" w:hAnsi="Times New Roman" w:cs="Times New Roman"/>
-        </w:rPr>
-        <w:t>Acceptable value: Float (Must provide)</w:t>
-      </w:r>
-    </w:p>
-    <w:p>
-      <w:pPr>
-        <w:pStyle w:val="ListParagraph"/>
-        <w:rPr>
-          <w:rFonts w:ascii="Times New Roman" w:hAnsi="Times New Roman" w:cs="Times New Roman"/>
-        </w:rPr>
-      </w:pPr>
-      <w:r>
-        <w:rPr>
-          <w:rFonts w:ascii="Times New Roman" w:hAnsi="Times New Roman" w:cs="Times New Roman"/>
-        </w:rPr>
-        <w:t>Unit: s</w:t>
-      </w:r>
-    </w:p>
-    <w:p>
-      <w:pPr>
-        <w:pStyle w:val="ListParagraph"/>
-        <w:rPr>
-          <w:rFonts w:ascii="Times New Roman" w:hAnsi="Times New Roman" w:cs="Times New Roman"/>
-        </w:rPr>
-      </w:pPr>
-      <w:r>
-        <w:rPr>
-          <w:rFonts w:ascii="Times New Roman" w:hAnsi="Times New Roman" w:cs="Times New Roman"/>
-        </w:rPr>
-        <w:t xml:space="preserve">Description: It is the final time that users desire to examine and plot on the histogram. The acceptable range should not smaller than the value of </w:t>
-      </w:r>
-      <w:proofErr w:type="spellStart"/>
-      <w:r>
-        <w:rPr>
-          <w:rFonts w:ascii="Times New Roman" w:hAnsi="Times New Roman" w:cs="Times New Roman"/>
-        </w:rPr>
-        <w:t>InitialTime</w:t>
-      </w:r>
-      <w:proofErr w:type="spellEnd"/>
-      <w:r>
-        <w:rPr>
-          <w:rFonts w:ascii="Times New Roman" w:hAnsi="Times New Roman" w:cs="Times New Roman"/>
-        </w:rPr>
-        <w:t xml:space="preserve"> or exceed the ending time of simulation.</w:t>
-      </w:r>
-    </w:p>
-    <w:p>
-      <w:pPr>
-        <w:pStyle w:val="ListParagraph"/>
-        <w:rPr>
-          <w:rFonts w:ascii="Times New Roman" w:hAnsi="Times New Roman" w:cs="Times New Roman"/>
-        </w:rPr>
-      </w:pPr>
-      <w:r>
-        <w:rPr>
-          <w:rFonts w:ascii="Times New Roman" w:hAnsi="Times New Roman" w:cs="Times New Roman"/>
-        </w:rPr>
-        <w:t xml:space="preserve">Sample: </w:t>
-      </w:r>
-      <w:proofErr w:type="spellStart"/>
-      <w:r>
-        <w:rPr>
-          <w:rFonts w:ascii="Times New Roman" w:hAnsi="Times New Roman" w:cs="Times New Roman"/>
-        </w:rPr>
-        <w:t>FinalTime</w:t>
-      </w:r>
-      <w:proofErr w:type="spellEnd"/>
-      <w:r>
-        <w:rPr>
-          <w:rFonts w:ascii="Times New Roman" w:hAnsi="Times New Roman" w:cs="Times New Roman"/>
-        </w:rPr>
-        <w:t xml:space="preserve"> = 1.0</w:t>
-      </w:r>
-    </w:p>
-    <w:p>
-      <w:pPr>
-        <w:pStyle w:val="ListParagraph"/>
-        <w:rPr>
-          <w:rFonts w:ascii="Times New Roman" w:hAnsi="Times New Roman" w:cs="Times New Roman"/>
-        </w:rPr>
-      </w:pPr>
-      <w:r>
-        <w:rPr>
-          <w:rFonts w:ascii="Times New Roman" w:hAnsi="Times New Roman" w:cs="Times New Roman"/>
-        </w:rPr>
-        <w:t xml:space="preserve">Note: If the </w:t>
-      </w:r>
-      <w:proofErr w:type="spellStart"/>
-      <w:r>
-        <w:rPr>
-          <w:rFonts w:ascii="Times New Roman" w:hAnsi="Times New Roman" w:cs="Times New Roman"/>
-        </w:rPr>
-        <w:t>InitialTime</w:t>
-      </w:r>
-      <w:proofErr w:type="spellEnd"/>
-      <w:r>
-        <w:rPr>
-          <w:rFonts w:ascii="Times New Roman" w:hAnsi="Times New Roman" w:cs="Times New Roman"/>
-        </w:rPr>
-        <w:t xml:space="preserve"> and </w:t>
-      </w:r>
-      <w:proofErr w:type="spellStart"/>
-      <w:r>
-        <w:rPr>
-          <w:rFonts w:ascii="Times New Roman" w:hAnsi="Times New Roman" w:cs="Times New Roman"/>
-        </w:rPr>
-        <w:t>FinalTime</w:t>
-      </w:r>
-      <w:proofErr w:type="spellEnd"/>
       <w:r>
         <w:rPr>
           <w:rFonts w:ascii="Times New Roman" w:hAnsi="Times New Roman" w:cs="Times New Roman"/>
@@ -1237,203 +1243,6 @@
           <w:rFonts w:ascii="Times New Roman" w:hAnsi="Times New Roman" w:cs="Times New Roman"/>
         </w:rPr>
         <w:t>) file will be taken as input.</w:t>
-      </w:r>
-    </w:p>
-    <w:p>
-      <w:pPr>
-        <w:rPr>
-          <w:rFonts w:ascii="Times New Roman" w:hAnsi="Times New Roman" w:cs="Times New Roman"/>
-        </w:rPr>
-      </w:pPr>
-    </w:p>
-    <w:p>
-      <w:pPr>
-        <w:rPr>
-          <w:rFonts w:ascii="Times New Roman" w:hAnsi="Times New Roman" w:cs="Times New Roman"/>
-        </w:rPr>
-      </w:pPr>
-    </w:p>
-    <w:p>
-      <w:pPr>
-        <w:rPr>
-          <w:rFonts w:ascii="Times New Roman" w:hAnsi="Times New Roman" w:cs="Times New Roman"/>
-        </w:rPr>
-      </w:pPr>
-      <w:r>
-        <w:rPr>
-          <w:rFonts w:ascii="Times New Roman" w:hAnsi="Times New Roman" w:cs="Times New Roman"/>
-        </w:rPr>
-        <w:t>F</w:t>
-      </w:r>
-      <w:r>
-        <w:rPr>
-          <w:rFonts w:ascii="Times New Roman" w:hAnsi="Times New Roman" w:cs="Times New Roman"/>
-        </w:rPr>
-        <w:t>unction</w:t>
-      </w:r>
-      <w:r>
-        <w:rPr>
-          <w:rFonts w:ascii="Times New Roman" w:hAnsi="Times New Roman" w:cs="Times New Roman"/>
-        </w:rPr>
-        <w:t xml:space="preserve"> for plotting </w:t>
-      </w:r>
-      <w:r>
-        <w:rPr>
-          <w:rFonts w:ascii="Times New Roman" w:hAnsi="Times New Roman" w:cs="Times New Roman"/>
-        </w:rPr>
-        <w:t>mean</w:t>
-      </w:r>
-      <w:r>
-        <w:rPr>
-          <w:rFonts w:ascii="Times New Roman" w:hAnsi="Times New Roman" w:cs="Times New Roman"/>
-        </w:rPr>
-        <w:t xml:space="preserve"> number of monomers in single complex over time</w:t>
-      </w:r>
-      <w:r>
-        <w:rPr>
-          <w:rFonts w:ascii="Times New Roman" w:hAnsi="Times New Roman" w:cs="Times New Roman"/>
-        </w:rPr>
-        <w:t>:</w:t>
-      </w:r>
-      <w:r>
-        <w:rPr>
-          <w:rFonts w:ascii="Times New Roman" w:hAnsi="Times New Roman" w:cs="Times New Roman"/>
-        </w:rPr>
-        <w:t xml:space="preserve"> </w:t>
-      </w:r>
-      <w:proofErr w:type="spellStart"/>
-      <w:r>
-        <w:rPr>
-          <w:rFonts w:ascii="Times New Roman" w:hAnsi="Times New Roman" w:cs="Times New Roman"/>
-        </w:rPr>
-        <w:t>mean</w:t>
-      </w:r>
-      <w:r>
-        <w:rPr>
-          <w:rFonts w:ascii="Times New Roman" w:hAnsi="Times New Roman" w:cs="Times New Roman"/>
-        </w:rPr>
-        <w:t>_complex</w:t>
-      </w:r>
-      <w:proofErr w:type="spellEnd"/>
-      <w:r>
-        <w:rPr>
-          <w:rFonts w:ascii="Times New Roman" w:hAnsi="Times New Roman" w:cs="Times New Roman"/>
-        </w:rPr>
-        <w:t xml:space="preserve"> (</w:t>
-      </w:r>
-      <w:proofErr w:type="spellStart"/>
-      <w:r>
-        <w:rPr>
-          <w:rFonts w:ascii="Times New Roman" w:hAnsi="Times New Roman" w:cs="Times New Roman"/>
-        </w:rPr>
-        <w:t>FileName</w:t>
-      </w:r>
-      <w:proofErr w:type="spellEnd"/>
-      <w:r>
-        <w:rPr>
-          <w:rFonts w:ascii="Times New Roman" w:hAnsi="Times New Roman" w:cs="Times New Roman"/>
-        </w:rPr>
-        <w:t xml:space="preserve">, </w:t>
-      </w:r>
-      <w:proofErr w:type="spellStart"/>
-      <w:r>
-        <w:rPr>
-          <w:rFonts w:ascii="Times New Roman" w:hAnsi="Times New Roman" w:cs="Times New Roman"/>
-        </w:rPr>
-        <w:t>InitialTime</w:t>
-      </w:r>
-      <w:proofErr w:type="spellEnd"/>
-      <w:r>
-        <w:rPr>
-          <w:rFonts w:ascii="Times New Roman" w:hAnsi="Times New Roman" w:cs="Times New Roman"/>
-        </w:rPr>
-        <w:t xml:space="preserve">, </w:t>
-      </w:r>
-      <w:proofErr w:type="spellStart"/>
-      <w:r>
-        <w:rPr>
-          <w:rFonts w:ascii="Times New Roman" w:hAnsi="Times New Roman" w:cs="Times New Roman"/>
-        </w:rPr>
-        <w:t>FinalTime</w:t>
-      </w:r>
-      <w:proofErr w:type="spellEnd"/>
-      <w:r>
-        <w:rPr>
-          <w:rFonts w:ascii="Times New Roman" w:hAnsi="Times New Roman" w:cs="Times New Roman"/>
-        </w:rPr>
-        <w:t xml:space="preserve">, </w:t>
-      </w:r>
-      <w:proofErr w:type="spellStart"/>
-      <w:r>
-        <w:rPr>
-          <w:rFonts w:ascii="Times New Roman" w:hAnsi="Times New Roman" w:cs="Times New Roman"/>
-        </w:rPr>
-        <w:t>ExcludeMono</w:t>
-      </w:r>
-      <w:proofErr w:type="spellEnd"/>
-      <w:r>
-        <w:rPr>
-          <w:rFonts w:ascii="Times New Roman" w:hAnsi="Times New Roman" w:cs="Times New Roman"/>
-        </w:rPr>
-        <w:t>)</w:t>
-      </w:r>
-    </w:p>
-    <w:p>
-      <w:pPr>
-        <w:rPr>
-          <w:rFonts w:ascii="Times New Roman" w:hAnsi="Times New Roman" w:cs="Times New Roman"/>
-        </w:rPr>
-      </w:pPr>
-      <w:r>
-        <w:rPr>
-          <w:rFonts w:ascii="Times New Roman" w:hAnsi="Times New Roman" w:cs="Times New Roman"/>
-        </w:rPr>
-        <w:t xml:space="preserve">Description: </w:t>
-      </w:r>
-      <w:r>
-        <w:rPr>
-          <w:rFonts w:ascii="Times New Roman" w:hAnsi="Times New Roman" w:cs="Times New Roman"/>
-        </w:rPr>
-        <w:t xml:space="preserve">This function enables users to obtain a plot indicating </w:t>
-      </w:r>
-      <w:r>
-        <w:rPr>
-          <w:rFonts w:ascii="Times New Roman" w:hAnsi="Times New Roman" w:cs="Times New Roman"/>
-        </w:rPr>
-        <w:t>mean</w:t>
-      </w:r>
-      <w:r>
-        <w:rPr>
-          <w:rFonts w:ascii="Times New Roman" w:hAnsi="Times New Roman" w:cs="Times New Roman"/>
-        </w:rPr>
-        <w:t xml:space="preserve"> number of monomers in single complex molecule during a certain </w:t>
-      </w:r>
-      <w:proofErr w:type="gramStart"/>
-      <w:r>
-        <w:rPr>
-          <w:rFonts w:ascii="Times New Roman" w:hAnsi="Times New Roman" w:cs="Times New Roman"/>
-        </w:rPr>
-        <w:t>time period</w:t>
-      </w:r>
-      <w:proofErr w:type="gramEnd"/>
-      <w:r>
-        <w:rPr>
-          <w:rFonts w:ascii="Times New Roman" w:hAnsi="Times New Roman" w:cs="Times New Roman"/>
-        </w:rPr>
-        <w:t>.</w:t>
-      </w:r>
-    </w:p>
-    <w:p>
-      <w:pPr>
-        <w:rPr>
-          <w:rFonts w:ascii="Times New Roman" w:hAnsi="Times New Roman" w:cs="Times New Roman"/>
-        </w:rPr>
-      </w:pPr>
-      <w:r>
-        <w:rPr>
-          <w:rFonts w:ascii="Times New Roman" w:hAnsi="Times New Roman" w:cs="Times New Roman"/>
-        </w:rPr>
-        <w:t>Parameters:</w:t>
       </w:r>
     </w:p>
     <w:p>
@@ -1452,36 +1261,134 @@
         <w:rPr>
           <w:rFonts w:ascii="Times New Roman" w:hAnsi="Times New Roman" w:cs="Times New Roman"/>
         </w:rPr>
-        <w:t>FileName</w:t>
-      </w:r>
-      <w:proofErr w:type="spellEnd"/>
-    </w:p>
-    <w:p>
-      <w:pPr>
-        <w:pStyle w:val="ListParagraph"/>
-        <w:rPr>
-          <w:rFonts w:ascii="Times New Roman" w:hAnsi="Times New Roman" w:cs="Times New Roman"/>
-        </w:rPr>
-      </w:pPr>
-      <w:r>
-        <w:rPr>
-          <w:rFonts w:ascii="Times New Roman" w:hAnsi="Times New Roman" w:cs="Times New Roman"/>
-        </w:rPr>
-        <w:t>Acceptable value: String (Must provide)</w:t>
-      </w:r>
-    </w:p>
-    <w:p>
-      <w:pPr>
-        <w:pStyle w:val="ListParagraph"/>
-        <w:rPr>
-          <w:rFonts w:ascii="Times New Roman" w:hAnsi="Times New Roman" w:cs="Times New Roman"/>
-        </w:rPr>
-      </w:pPr>
-      <w:r>
-        <w:rPr>
-          <w:rFonts w:ascii="Times New Roman" w:hAnsi="Times New Roman" w:cs="Times New Roman"/>
-        </w:rPr>
-        <w:t>Description: It is the path to the file (.</w:t>
+        <w:t>FinalTime</w:t>
+      </w:r>
+      <w:proofErr w:type="spellEnd"/>
+    </w:p>
+    <w:p>
+      <w:pPr>
+        <w:pStyle w:val="ListParagraph"/>
+        <w:rPr>
+          <w:rFonts w:ascii="Times New Roman" w:hAnsi="Times New Roman" w:cs="Times New Roman"/>
+        </w:rPr>
+      </w:pPr>
+      <w:r>
+        <w:rPr>
+          <w:rFonts w:ascii="Times New Roman" w:hAnsi="Times New Roman" w:cs="Times New Roman"/>
+        </w:rPr>
+        <w:t>Acceptable value: Float (Must provide)</w:t>
+      </w:r>
+    </w:p>
+    <w:p>
+      <w:pPr>
+        <w:pStyle w:val="ListParagraph"/>
+        <w:rPr>
+          <w:rFonts w:ascii="Times New Roman" w:hAnsi="Times New Roman" w:cs="Times New Roman"/>
+        </w:rPr>
+      </w:pPr>
+      <w:r>
+        <w:rPr>
+          <w:rFonts w:ascii="Times New Roman" w:hAnsi="Times New Roman" w:cs="Times New Roman"/>
+        </w:rPr>
+        <w:t>Unit: s</w:t>
+      </w:r>
+    </w:p>
+    <w:p>
+      <w:pPr>
+        <w:pStyle w:val="ListParagraph"/>
+        <w:rPr>
+          <w:rFonts w:ascii="Times New Roman" w:hAnsi="Times New Roman" w:cs="Times New Roman"/>
+        </w:rPr>
+      </w:pPr>
+      <w:r>
+        <w:rPr>
+          <w:rFonts w:ascii="Times New Roman" w:hAnsi="Times New Roman" w:cs="Times New Roman"/>
+        </w:rPr>
+        <w:t xml:space="preserve">Description: It is the final time that users desire to examine and plot on the histogram. The acceptable range should not smaller than the value of </w:t>
+      </w:r>
+      <w:proofErr w:type="spellStart"/>
+      <w:r>
+        <w:rPr>
+          <w:rFonts w:ascii="Times New Roman" w:hAnsi="Times New Roman" w:cs="Times New Roman"/>
+        </w:rPr>
+        <w:t>InitialTime</w:t>
+      </w:r>
+      <w:proofErr w:type="spellEnd"/>
+      <w:r>
+        <w:rPr>
+          <w:rFonts w:ascii="Times New Roman" w:hAnsi="Times New Roman" w:cs="Times New Roman"/>
+        </w:rPr>
+        <w:t xml:space="preserve"> or exceed the ending time of simulation.</w:t>
+      </w:r>
+    </w:p>
+    <w:p>
+      <w:pPr>
+        <w:pStyle w:val="ListParagraph"/>
+        <w:rPr>
+          <w:rFonts w:ascii="Times New Roman" w:hAnsi="Times New Roman" w:cs="Times New Roman"/>
+        </w:rPr>
+      </w:pPr>
+      <w:r>
+        <w:rPr>
+          <w:rFonts w:ascii="Times New Roman" w:hAnsi="Times New Roman" w:cs="Times New Roman"/>
+        </w:rPr>
+        <w:t xml:space="preserve">Sample: </w:t>
+      </w:r>
+      <w:proofErr w:type="spellStart"/>
+      <w:r>
+        <w:rPr>
+          <w:rFonts w:ascii="Times New Roman" w:hAnsi="Times New Roman" w:cs="Times New Roman"/>
+        </w:rPr>
+        <w:t>FinalTime</w:t>
+      </w:r>
+      <w:proofErr w:type="spellEnd"/>
+      <w:r>
+        <w:rPr>
+          <w:rFonts w:ascii="Times New Roman" w:hAnsi="Times New Roman" w:cs="Times New Roman"/>
+        </w:rPr>
+        <w:t xml:space="preserve"> = 1.0</w:t>
+      </w:r>
+    </w:p>
+    <w:p>
+      <w:pPr>
+        <w:pStyle w:val="ListParagraph"/>
+        <w:rPr>
+          <w:rFonts w:ascii="Times New Roman" w:hAnsi="Times New Roman" w:cs="Times New Roman"/>
+        </w:rPr>
+      </w:pPr>
+      <w:r>
+        <w:rPr>
+          <w:rFonts w:ascii="Times New Roman" w:hAnsi="Times New Roman" w:cs="Times New Roman"/>
+        </w:rPr>
+        <w:t xml:space="preserve">Note: If the </w:t>
+      </w:r>
+      <w:proofErr w:type="spellStart"/>
+      <w:r>
+        <w:rPr>
+          <w:rFonts w:ascii="Times New Roman" w:hAnsi="Times New Roman" w:cs="Times New Roman"/>
+        </w:rPr>
+        <w:t>InitialTime</w:t>
+      </w:r>
+      <w:proofErr w:type="spellEnd"/>
+      <w:r>
+        <w:rPr>
+          <w:rFonts w:ascii="Times New Roman" w:hAnsi="Times New Roman" w:cs="Times New Roman"/>
+        </w:rPr>
+        <w:t xml:space="preserve"> and </w:t>
+      </w:r>
+      <w:proofErr w:type="spellStart"/>
+      <w:r>
+        <w:rPr>
+          <w:rFonts w:ascii="Times New Roman" w:hAnsi="Times New Roman" w:cs="Times New Roman"/>
+        </w:rPr>
+        <w:t>FinalTime</w:t>
+      </w:r>
+      <w:proofErr w:type="spellEnd"/>
+      <w:r>
+        <w:rPr>
+          <w:rFonts w:ascii="Times New Roman" w:hAnsi="Times New Roman" w:cs="Times New Roman"/>
+        </w:rPr>
+        <w:t xml:space="preserve"> both input as -1, the entire time range indicated in the reading(.</w:t>
       </w:r>
       <w:proofErr w:type="spellStart"/>
       <w:r>
@@ -1495,61 +1402,7 @@
         <w:rPr>
           <w:rFonts w:ascii="Times New Roman" w:hAnsi="Times New Roman" w:cs="Times New Roman"/>
         </w:rPr>
-        <w:t>), which is usually named as ‘histogram_complexes_time.dat’, representing the histogram data to be analyzed.</w:t>
-      </w:r>
-    </w:p>
-    <w:p>
-      <w:pPr>
-        <w:pStyle w:val="ListParagraph"/>
-        <w:rPr>
-          <w:rFonts w:ascii="Times New Roman" w:hAnsi="Times New Roman" w:cs="Times New Roman"/>
-        </w:rPr>
-      </w:pPr>
-      <w:r>
-        <w:rPr>
-          <w:rFonts w:ascii="Times New Roman" w:hAnsi="Times New Roman" w:cs="Times New Roman"/>
-        </w:rPr>
-        <w:t xml:space="preserve">Sample: </w:t>
-      </w:r>
-      <w:proofErr w:type="spellStart"/>
-      <w:r>
-        <w:rPr>
-          <w:rFonts w:ascii="Times New Roman" w:hAnsi="Times New Roman" w:cs="Times New Roman"/>
-        </w:rPr>
-        <w:t>FileName</w:t>
-      </w:r>
-      <w:proofErr w:type="spellEnd"/>
-      <w:r>
-        <w:rPr>
-          <w:rFonts w:ascii="Times New Roman" w:hAnsi="Times New Roman" w:cs="Times New Roman"/>
-        </w:rPr>
-        <w:t xml:space="preserve"> = /Users/</w:t>
-      </w:r>
-      <w:proofErr w:type="spellStart"/>
-      <w:r>
-        <w:rPr>
-          <w:rFonts w:ascii="Times New Roman" w:hAnsi="Times New Roman" w:cs="Times New Roman"/>
-        </w:rPr>
-        <w:t>UserName</w:t>
-      </w:r>
-      <w:proofErr w:type="spellEnd"/>
-      <w:r>
-        <w:rPr>
-          <w:rFonts w:ascii="Times New Roman" w:hAnsi="Times New Roman" w:cs="Times New Roman"/>
-        </w:rPr>
-        <w:t>/Documents</w:t>
-      </w:r>
-      <w:r>
-        <w:rPr>
-          <w:rFonts w:ascii="Times New Roman" w:hAnsi="Times New Roman" w:cs="Times New Roman"/>
-        </w:rPr>
-        <w:t>/</w:t>
-      </w:r>
-      <w:r>
-        <w:rPr>
-          <w:rFonts w:ascii="Times New Roman" w:hAnsi="Times New Roman" w:cs="Times New Roman"/>
-        </w:rPr>
-        <w:t>histogram_complexes_time.dat</w:t>
+        <w:t>) file will be taken as input.</w:t>
       </w:r>
     </w:p>
     <w:p>
@@ -1568,106 +1421,199 @@
         <w:rPr>
           <w:rFonts w:ascii="Times New Roman" w:hAnsi="Times New Roman" w:cs="Times New Roman"/>
         </w:rPr>
+        <w:t>SpeciesName</w:t>
+      </w:r>
+      <w:proofErr w:type="spellEnd"/>
+    </w:p>
+    <w:p>
+      <w:pPr>
+        <w:pStyle w:val="ListParagraph"/>
+        <w:rPr>
+          <w:rFonts w:ascii="Times New Roman" w:hAnsi="Times New Roman" w:cs="Times New Roman"/>
+        </w:rPr>
+      </w:pPr>
+      <w:r>
+        <w:rPr>
+          <w:rFonts w:ascii="Times New Roman" w:hAnsi="Times New Roman" w:cs="Times New Roman"/>
+        </w:rPr>
+        <w:t xml:space="preserve">Acceptable value: </w:t>
+      </w:r>
+      <w:r>
+        <w:rPr>
+          <w:rFonts w:ascii="Times New Roman" w:hAnsi="Times New Roman" w:cs="Times New Roman"/>
+        </w:rPr>
+        <w:t>String</w:t>
+      </w:r>
+      <w:r>
+        <w:rPr>
+          <w:rFonts w:ascii="Times New Roman" w:hAnsi="Times New Roman" w:cs="Times New Roman"/>
+        </w:rPr>
+        <w:t xml:space="preserve"> (Must provide)</w:t>
+      </w:r>
+    </w:p>
+    <w:p>
+      <w:pPr>
+        <w:pStyle w:val="ListParagraph"/>
+        <w:rPr>
+          <w:rFonts w:ascii="Times New Roman" w:hAnsi="Times New Roman" w:cs="Times New Roman"/>
+        </w:rPr>
+      </w:pPr>
+      <w:r>
+        <w:rPr>
+          <w:rFonts w:ascii="Times New Roman" w:hAnsi="Times New Roman" w:cs="Times New Roman"/>
+        </w:rPr>
+        <w:t xml:space="preserve">Description: It is the name of species that users want to examine, which should also be identical with the name written in the input </w:t>
+      </w:r>
+      <w:proofErr w:type="gramStart"/>
+      <w:r>
+        <w:rPr>
+          <w:rFonts w:ascii="Times New Roman" w:hAnsi="Times New Roman" w:cs="Times New Roman"/>
+        </w:rPr>
+        <w:t>(.</w:t>
+      </w:r>
+      <w:proofErr w:type="spellStart"/>
+      <w:r>
+        <w:rPr>
+          <w:rFonts w:ascii="Times New Roman" w:hAnsi="Times New Roman" w:cs="Times New Roman"/>
+        </w:rPr>
+        <w:t>inp</w:t>
+      </w:r>
+      <w:proofErr w:type="spellEnd"/>
+      <w:proofErr w:type="gramEnd"/>
+      <w:r>
+        <w:rPr>
+          <w:rFonts w:ascii="Times New Roman" w:hAnsi="Times New Roman" w:cs="Times New Roman"/>
+        </w:rPr>
+        <w:t xml:space="preserve"> and .mol) files.</w:t>
+      </w:r>
+    </w:p>
+    <w:p>
+      <w:pPr>
+        <w:pStyle w:val="ListParagraph"/>
+        <w:rPr>
+          <w:rFonts w:ascii="Times New Roman" w:hAnsi="Times New Roman" w:cs="Times New Roman"/>
+        </w:rPr>
+      </w:pPr>
+      <w:r>
+        <w:rPr>
+          <w:rFonts w:ascii="Times New Roman" w:hAnsi="Times New Roman" w:cs="Times New Roman"/>
+        </w:rPr>
+        <w:t xml:space="preserve">Sample: </w:t>
+      </w:r>
+      <w:proofErr w:type="spellStart"/>
+      <w:r>
+        <w:rPr>
+          <w:rFonts w:ascii="Times New Roman" w:hAnsi="Times New Roman" w:cs="Times New Roman"/>
+        </w:rPr>
+        <w:t>SpeciesName</w:t>
+      </w:r>
+      <w:proofErr w:type="spellEnd"/>
+      <w:r>
+        <w:rPr>
+          <w:rFonts w:ascii="Times New Roman" w:hAnsi="Times New Roman" w:cs="Times New Roman"/>
+        </w:rPr>
+        <w:t xml:space="preserve"> = </w:t>
+      </w:r>
+      <w:proofErr w:type="spellStart"/>
+      <w:r>
+        <w:rPr>
+          <w:rFonts w:ascii="Times New Roman" w:hAnsi="Times New Roman" w:cs="Times New Roman"/>
+        </w:rPr>
+        <w:t>clat</w:t>
+      </w:r>
+      <w:proofErr w:type="spellEnd"/>
+    </w:p>
+    <w:p>
+      <w:pPr>
+        <w:rPr>
+          <w:rFonts w:ascii="Times New Roman" w:hAnsi="Times New Roman" w:cs="Times New Roman"/>
+        </w:rPr>
+      </w:pPr>
+    </w:p>
+    <w:p>
+      <w:pPr>
+        <w:rPr>
+          <w:rFonts w:ascii="Times New Roman" w:hAnsi="Times New Roman" w:cs="Times New Roman"/>
+        </w:rPr>
+      </w:pPr>
+    </w:p>
+    <w:p>
+      <w:pPr>
+        <w:rPr>
+          <w:rFonts w:ascii="Times New Roman" w:hAnsi="Times New Roman" w:cs="Times New Roman"/>
+        </w:rPr>
+      </w:pPr>
+      <w:r>
+        <w:rPr>
+          <w:rFonts w:ascii="Times New Roman" w:hAnsi="Times New Roman" w:cs="Times New Roman"/>
+        </w:rPr>
+        <w:t>F</w:t>
+      </w:r>
+      <w:r>
+        <w:rPr>
+          <w:rFonts w:ascii="Times New Roman" w:hAnsi="Times New Roman" w:cs="Times New Roman"/>
+        </w:rPr>
+        <w:t>unction</w:t>
+      </w:r>
+      <w:r>
+        <w:rPr>
+          <w:rFonts w:ascii="Times New Roman" w:hAnsi="Times New Roman" w:cs="Times New Roman"/>
+        </w:rPr>
+        <w:t xml:space="preserve"> for plotting mean number of monomers in single complex over time:</w:t>
+      </w:r>
+      <w:r>
+        <w:rPr>
+          <w:rFonts w:ascii="Times New Roman" w:hAnsi="Times New Roman" w:cs="Times New Roman"/>
+        </w:rPr>
+        <w:t xml:space="preserve"> </w:t>
+      </w:r>
+      <w:proofErr w:type="spellStart"/>
+      <w:r>
+        <w:rPr>
+          <w:rFonts w:ascii="Times New Roman" w:hAnsi="Times New Roman" w:cs="Times New Roman"/>
+        </w:rPr>
+        <w:t>mean</w:t>
+      </w:r>
+      <w:r>
+        <w:rPr>
+          <w:rFonts w:ascii="Times New Roman" w:hAnsi="Times New Roman" w:cs="Times New Roman"/>
+        </w:rPr>
+        <w:t>_complex</w:t>
+      </w:r>
+      <w:proofErr w:type="spellEnd"/>
+      <w:r>
+        <w:rPr>
+          <w:rFonts w:ascii="Times New Roman" w:hAnsi="Times New Roman" w:cs="Times New Roman"/>
+        </w:rPr>
+        <w:t xml:space="preserve"> (</w:t>
+      </w:r>
+      <w:proofErr w:type="spellStart"/>
+      <w:r>
+        <w:rPr>
+          <w:rFonts w:ascii="Times New Roman" w:hAnsi="Times New Roman" w:cs="Times New Roman"/>
+        </w:rPr>
+        <w:t>FileName</w:t>
+      </w:r>
+      <w:proofErr w:type="spellEnd"/>
+      <w:r>
+        <w:rPr>
+          <w:rFonts w:ascii="Times New Roman" w:hAnsi="Times New Roman" w:cs="Times New Roman"/>
+        </w:rPr>
+        <w:t xml:space="preserve">, </w:t>
+      </w:r>
+      <w:proofErr w:type="spellStart"/>
+      <w:r>
+        <w:rPr>
+          <w:rFonts w:ascii="Times New Roman" w:hAnsi="Times New Roman" w:cs="Times New Roman"/>
+        </w:rPr>
         <w:t>InitialTime</w:t>
       </w:r>
       <w:proofErr w:type="spellEnd"/>
-    </w:p>
-    <w:p>
-      <w:pPr>
-        <w:pStyle w:val="ListParagraph"/>
-        <w:rPr>
-          <w:rFonts w:ascii="Times New Roman" w:hAnsi="Times New Roman" w:cs="Times New Roman"/>
-        </w:rPr>
-      </w:pPr>
-      <w:r>
-        <w:rPr>
-          <w:rFonts w:ascii="Times New Roman" w:hAnsi="Times New Roman" w:cs="Times New Roman"/>
-        </w:rPr>
-        <w:t>Acceptable value: Float (Must provide)</w:t>
-      </w:r>
-    </w:p>
-    <w:p>
-      <w:pPr>
-        <w:pStyle w:val="ListParagraph"/>
-        <w:rPr>
-          <w:rFonts w:ascii="Times New Roman" w:hAnsi="Times New Roman" w:cs="Times New Roman"/>
-        </w:rPr>
-      </w:pPr>
-      <w:r>
-        <w:rPr>
-          <w:rFonts w:ascii="Times New Roman" w:hAnsi="Times New Roman" w:cs="Times New Roman"/>
-        </w:rPr>
-        <w:t>Unit: s</w:t>
-      </w:r>
-    </w:p>
-    <w:p>
-      <w:pPr>
-        <w:pStyle w:val="ListParagraph"/>
-        <w:rPr>
-          <w:rFonts w:ascii="Times New Roman" w:hAnsi="Times New Roman" w:cs="Times New Roman"/>
-        </w:rPr>
-      </w:pPr>
-      <w:r>
-        <w:rPr>
-          <w:rFonts w:ascii="Times New Roman" w:hAnsi="Times New Roman" w:cs="Times New Roman"/>
-        </w:rPr>
-        <w:t>Description: It is the initial time that users desire to examine and plot on the histogram. The acceptable range should not smaller than the starting time or exceed the ending time of simulation.</w:t>
-      </w:r>
-    </w:p>
-    <w:p>
-      <w:pPr>
-        <w:pStyle w:val="ListParagraph"/>
-        <w:rPr>
-          <w:rFonts w:ascii="Times New Roman" w:hAnsi="Times New Roman" w:cs="Times New Roman"/>
-        </w:rPr>
-      </w:pPr>
-      <w:r>
-        <w:rPr>
-          <w:rFonts w:ascii="Times New Roman" w:hAnsi="Times New Roman" w:cs="Times New Roman"/>
-        </w:rPr>
-        <w:t xml:space="preserve">Sample: </w:t>
-      </w:r>
-      <w:proofErr w:type="spellStart"/>
-      <w:r>
-        <w:rPr>
-          <w:rFonts w:ascii="Times New Roman" w:hAnsi="Times New Roman" w:cs="Times New Roman"/>
-        </w:rPr>
-        <w:t>InitialTime</w:t>
-      </w:r>
-      <w:proofErr w:type="spellEnd"/>
-      <w:r>
-        <w:rPr>
-          <w:rFonts w:ascii="Times New Roman" w:hAnsi="Times New Roman" w:cs="Times New Roman"/>
-        </w:rPr>
-        <w:t xml:space="preserve"> = 0.5</w:t>
-      </w:r>
-    </w:p>
-    <w:p>
-      <w:pPr>
-        <w:pStyle w:val="ListParagraph"/>
-        <w:rPr>
-          <w:rFonts w:ascii="Times New Roman" w:hAnsi="Times New Roman" w:cs="Times New Roman"/>
-        </w:rPr>
-      </w:pPr>
-      <w:r>
-        <w:rPr>
-          <w:rFonts w:ascii="Times New Roman" w:hAnsi="Times New Roman" w:cs="Times New Roman"/>
-        </w:rPr>
-        <w:t xml:space="preserve">Note: If the </w:t>
-      </w:r>
-      <w:proofErr w:type="spellStart"/>
-      <w:r>
-        <w:rPr>
-          <w:rFonts w:ascii="Times New Roman" w:hAnsi="Times New Roman" w:cs="Times New Roman"/>
-        </w:rPr>
-        <w:t>InitialTime</w:t>
-      </w:r>
-      <w:proofErr w:type="spellEnd"/>
-      <w:r>
-        <w:rPr>
-          <w:rFonts w:ascii="Times New Roman" w:hAnsi="Times New Roman" w:cs="Times New Roman"/>
-        </w:rPr>
-        <w:t xml:space="preserve"> and </w:t>
+      <w:r>
+        <w:rPr>
+          <w:rFonts w:ascii="Times New Roman" w:hAnsi="Times New Roman" w:cs="Times New Roman"/>
+        </w:rPr>
+        <w:t xml:space="preserve">, </w:t>
       </w:r>
       <w:proofErr w:type="spellStart"/>
       <w:r>
@@ -1681,21 +1627,81 @@
         <w:rPr>
           <w:rFonts w:ascii="Times New Roman" w:hAnsi="Times New Roman" w:cs="Times New Roman"/>
         </w:rPr>
-        <w:t xml:space="preserve"> both input as -1, the entire time range indicated in the reading(.</w:t>
-      </w:r>
-      <w:proofErr w:type="spellStart"/>
-      <w:r>
-        <w:rPr>
-          <w:rFonts w:ascii="Times New Roman" w:hAnsi="Times New Roman" w:cs="Times New Roman"/>
-        </w:rPr>
-        <w:t>dat</w:t>
-      </w:r>
-      <w:proofErr w:type="spellEnd"/>
-      <w:r>
-        <w:rPr>
-          <w:rFonts w:ascii="Times New Roman" w:hAnsi="Times New Roman" w:cs="Times New Roman"/>
-        </w:rPr>
-        <w:t>) file will be taken as input.</w:t>
+        <w:t xml:space="preserve">, </w:t>
+      </w:r>
+      <w:proofErr w:type="spellStart"/>
+      <w:r>
+        <w:rPr>
+          <w:rFonts w:ascii="Times New Roman" w:hAnsi="Times New Roman" w:cs="Times New Roman"/>
+        </w:rPr>
+        <w:t>SpeciesName</w:t>
+      </w:r>
+      <w:proofErr w:type="spellEnd"/>
+      <w:r>
+        <w:rPr>
+          <w:rFonts w:ascii="Times New Roman" w:hAnsi="Times New Roman" w:cs="Times New Roman"/>
+        </w:rPr>
+        <w:t xml:space="preserve">, </w:t>
+      </w:r>
+      <w:proofErr w:type="spellStart"/>
+      <w:r>
+        <w:rPr>
+          <w:rFonts w:ascii="Times New Roman" w:hAnsi="Times New Roman" w:cs="Times New Roman"/>
+        </w:rPr>
+        <w:t>ExcludeMono</w:t>
+      </w:r>
+      <w:proofErr w:type="spellEnd"/>
+      <w:r>
+        <w:rPr>
+          <w:rFonts w:ascii="Times New Roman" w:hAnsi="Times New Roman" w:cs="Times New Roman"/>
+        </w:rPr>
+        <w:t>)</w:t>
+      </w:r>
+    </w:p>
+    <w:p>
+      <w:pPr>
+        <w:rPr>
+          <w:rFonts w:ascii="Times New Roman" w:hAnsi="Times New Roman" w:cs="Times New Roman"/>
+        </w:rPr>
+      </w:pPr>
+      <w:r>
+        <w:rPr>
+          <w:rFonts w:ascii="Times New Roman" w:hAnsi="Times New Roman" w:cs="Times New Roman"/>
+        </w:rPr>
+        <w:t xml:space="preserve">Description: </w:t>
+      </w:r>
+      <w:r>
+        <w:rPr>
+          <w:rFonts w:ascii="Times New Roman" w:hAnsi="Times New Roman" w:cs="Times New Roman"/>
+        </w:rPr>
+        <w:t xml:space="preserve">This function enables users to obtain a plot indicating mean number of monomers in single complex molecule during a certain </w:t>
+      </w:r>
+      <w:proofErr w:type="gramStart"/>
+      <w:r>
+        <w:rPr>
+          <w:rFonts w:ascii="Times New Roman" w:hAnsi="Times New Roman" w:cs="Times New Roman"/>
+        </w:rPr>
+        <w:t>time period</w:t>
+      </w:r>
+      <w:proofErr w:type="gramEnd"/>
+      <w:r>
+        <w:rPr>
+          <w:rFonts w:ascii="Times New Roman" w:hAnsi="Times New Roman" w:cs="Times New Roman"/>
+        </w:rPr>
+        <w:t>.</w:t>
+      </w:r>
+    </w:p>
+    <w:p>
+      <w:pPr>
+        <w:rPr>
+          <w:rFonts w:ascii="Times New Roman" w:hAnsi="Times New Roman" w:cs="Times New Roman"/>
+        </w:rPr>
+      </w:pPr>
+      <w:r>
+        <w:rPr>
+          <w:rFonts w:ascii="Times New Roman" w:hAnsi="Times New Roman" w:cs="Times New Roman"/>
+        </w:rPr>
+        <w:t>Parameters:</w:t>
       </w:r>
     </w:p>
     <w:p>
@@ -1714,64 +1720,50 @@
         <w:rPr>
           <w:rFonts w:ascii="Times New Roman" w:hAnsi="Times New Roman" w:cs="Times New Roman"/>
         </w:rPr>
-        <w:t>FinalTime</w:t>
-      </w:r>
-      <w:proofErr w:type="spellEnd"/>
-    </w:p>
-    <w:p>
-      <w:pPr>
-        <w:pStyle w:val="ListParagraph"/>
-        <w:rPr>
-          <w:rFonts w:ascii="Times New Roman" w:hAnsi="Times New Roman" w:cs="Times New Roman"/>
-        </w:rPr>
-      </w:pPr>
-      <w:r>
-        <w:rPr>
-          <w:rFonts w:ascii="Times New Roman" w:hAnsi="Times New Roman" w:cs="Times New Roman"/>
-        </w:rPr>
-        <w:t>Acceptable value: Float (Must provide)</w:t>
-      </w:r>
-    </w:p>
-    <w:p>
-      <w:pPr>
-        <w:pStyle w:val="ListParagraph"/>
-        <w:rPr>
-          <w:rFonts w:ascii="Times New Roman" w:hAnsi="Times New Roman" w:cs="Times New Roman"/>
-        </w:rPr>
-      </w:pPr>
-      <w:r>
-        <w:rPr>
-          <w:rFonts w:ascii="Times New Roman" w:hAnsi="Times New Roman" w:cs="Times New Roman"/>
-        </w:rPr>
-        <w:t>Unit: s</w:t>
-      </w:r>
-    </w:p>
-    <w:p>
-      <w:pPr>
-        <w:pStyle w:val="ListParagraph"/>
-        <w:rPr>
-          <w:rFonts w:ascii="Times New Roman" w:hAnsi="Times New Roman" w:cs="Times New Roman"/>
-        </w:rPr>
-      </w:pPr>
-      <w:r>
-        <w:rPr>
-          <w:rFonts w:ascii="Times New Roman" w:hAnsi="Times New Roman" w:cs="Times New Roman"/>
-        </w:rPr>
-        <w:t xml:space="preserve">Description: It is the final time that users desire to examine and plot on the histogram. The acceptable range should not smaller than the value of </w:t>
-      </w:r>
-      <w:proofErr w:type="spellStart"/>
-      <w:r>
-        <w:rPr>
-          <w:rFonts w:ascii="Times New Roman" w:hAnsi="Times New Roman" w:cs="Times New Roman"/>
-        </w:rPr>
-        <w:t>InitialTime</w:t>
-      </w:r>
-      <w:proofErr w:type="spellEnd"/>
-      <w:r>
-        <w:rPr>
-          <w:rFonts w:ascii="Times New Roman" w:hAnsi="Times New Roman" w:cs="Times New Roman"/>
-        </w:rPr>
-        <w:t xml:space="preserve"> or exceed the ending time of simulation.</w:t>
+        <w:t>FileName</w:t>
+      </w:r>
+      <w:proofErr w:type="spellEnd"/>
+    </w:p>
+    <w:p>
+      <w:pPr>
+        <w:pStyle w:val="ListParagraph"/>
+        <w:rPr>
+          <w:rFonts w:ascii="Times New Roman" w:hAnsi="Times New Roman" w:cs="Times New Roman"/>
+        </w:rPr>
+      </w:pPr>
+      <w:r>
+        <w:rPr>
+          <w:rFonts w:ascii="Times New Roman" w:hAnsi="Times New Roman" w:cs="Times New Roman"/>
+        </w:rPr>
+        <w:t>Acceptable value: String (Must provide)</w:t>
+      </w:r>
+    </w:p>
+    <w:p>
+      <w:pPr>
+        <w:pStyle w:val="ListParagraph"/>
+        <w:rPr>
+          <w:rFonts w:ascii="Times New Roman" w:hAnsi="Times New Roman" w:cs="Times New Roman"/>
+        </w:rPr>
+      </w:pPr>
+      <w:r>
+        <w:rPr>
+          <w:rFonts w:ascii="Times New Roman" w:hAnsi="Times New Roman" w:cs="Times New Roman"/>
+        </w:rPr>
+        <w:t>Description: It is the path to the file (.</w:t>
+      </w:r>
+      <w:proofErr w:type="spellStart"/>
+      <w:r>
+        <w:rPr>
+          <w:rFonts w:ascii="Times New Roman" w:hAnsi="Times New Roman" w:cs="Times New Roman"/>
+        </w:rPr>
+        <w:t>dat</w:t>
+      </w:r>
+      <w:proofErr w:type="spellEnd"/>
+      <w:r>
+        <w:rPr>
+          <w:rFonts w:ascii="Times New Roman" w:hAnsi="Times New Roman" w:cs="Times New Roman"/>
+        </w:rPr>
+        <w:t>), which is usually named as ‘histogram_complexes_time.dat’, representing the histogram data to be analyzed.</w:t>
       </w:r>
     </w:p>
     <w:p>
@@ -1792,70 +1784,40 @@
         <w:rPr>
           <w:rFonts w:ascii="Times New Roman" w:hAnsi="Times New Roman" w:cs="Times New Roman"/>
         </w:rPr>
-        <w:t>FinalTime</w:t>
-      </w:r>
-      <w:proofErr w:type="spellEnd"/>
-      <w:r>
-        <w:rPr>
-          <w:rFonts w:ascii="Times New Roman" w:hAnsi="Times New Roman" w:cs="Times New Roman"/>
-        </w:rPr>
-        <w:t xml:space="preserve"> = 1.0</w:t>
-      </w:r>
-    </w:p>
-    <w:p>
-      <w:pPr>
-        <w:pStyle w:val="ListParagraph"/>
-        <w:rPr>
-          <w:rFonts w:ascii="Times New Roman" w:hAnsi="Times New Roman" w:cs="Times New Roman"/>
-        </w:rPr>
-      </w:pPr>
-      <w:r>
-        <w:rPr>
-          <w:rFonts w:ascii="Times New Roman" w:hAnsi="Times New Roman" w:cs="Times New Roman"/>
-        </w:rPr>
-        <w:t xml:space="preserve">Note: If the </w:t>
-      </w:r>
-      <w:proofErr w:type="spellStart"/>
-      <w:r>
-        <w:rPr>
-          <w:rFonts w:ascii="Times New Roman" w:hAnsi="Times New Roman" w:cs="Times New Roman"/>
-        </w:rPr>
-        <w:t>InitialTime</w:t>
-      </w:r>
-      <w:proofErr w:type="spellEnd"/>
-      <w:r>
-        <w:rPr>
-          <w:rFonts w:ascii="Times New Roman" w:hAnsi="Times New Roman" w:cs="Times New Roman"/>
-        </w:rPr>
-        <w:t xml:space="preserve"> and </w:t>
-      </w:r>
-      <w:proofErr w:type="spellStart"/>
-      <w:r>
-        <w:rPr>
-          <w:rFonts w:ascii="Times New Roman" w:hAnsi="Times New Roman" w:cs="Times New Roman"/>
-        </w:rPr>
-        <w:t>FinalTime</w:t>
-      </w:r>
-      <w:proofErr w:type="spellEnd"/>
-      <w:r>
-        <w:rPr>
-          <w:rFonts w:ascii="Times New Roman" w:hAnsi="Times New Roman" w:cs="Times New Roman"/>
-        </w:rPr>
-        <w:t xml:space="preserve"> both input as -1, the entire time range indicated in the reading(.</w:t>
-      </w:r>
-      <w:proofErr w:type="spellStart"/>
-      <w:r>
-        <w:rPr>
-          <w:rFonts w:ascii="Times New Roman" w:hAnsi="Times New Roman" w:cs="Times New Roman"/>
-        </w:rPr>
-        <w:t>dat</w:t>
-      </w:r>
-      <w:proofErr w:type="spellEnd"/>
-      <w:r>
-        <w:rPr>
-          <w:rFonts w:ascii="Times New Roman" w:hAnsi="Times New Roman" w:cs="Times New Roman"/>
-        </w:rPr>
-        <w:t>) file will be taken as input.</w:t>
+        <w:t>FileName</w:t>
+      </w:r>
+      <w:proofErr w:type="spellEnd"/>
+      <w:r>
+        <w:rPr>
+          <w:rFonts w:ascii="Times New Roman" w:hAnsi="Times New Roman" w:cs="Times New Roman"/>
+        </w:rPr>
+        <w:t xml:space="preserve"> = /Users/</w:t>
+      </w:r>
+      <w:proofErr w:type="spellStart"/>
+      <w:r>
+        <w:rPr>
+          <w:rFonts w:ascii="Times New Roman" w:hAnsi="Times New Roman" w:cs="Times New Roman"/>
+        </w:rPr>
+        <w:t>UserName</w:t>
+      </w:r>
+      <w:proofErr w:type="spellEnd"/>
+      <w:r>
+        <w:rPr>
+          <w:rFonts w:ascii="Times New Roman" w:hAnsi="Times New Roman" w:cs="Times New Roman"/>
+        </w:rPr>
+        <w:t>/Documents</w:t>
+      </w:r>
+      <w:r>
+        <w:rPr>
+          <w:rFonts w:ascii="Times New Roman" w:hAnsi="Times New Roman" w:cs="Times New Roman"/>
+        </w:rPr>
+        <w:t>/</w:t>
+      </w:r>
+      <w:r>
+        <w:rPr>
+          <w:rFonts w:ascii="Times New Roman" w:hAnsi="Times New Roman" w:cs="Times New Roman"/>
+        </w:rPr>
+        <w:t>histogram_complexes_time.dat</w:t>
       </w:r>
     </w:p>
     <w:p>
@@ -1874,6 +1836,431 @@
         <w:rPr>
           <w:rFonts w:ascii="Times New Roman" w:hAnsi="Times New Roman" w:cs="Times New Roman"/>
         </w:rPr>
+        <w:t>InitialTime</w:t>
+      </w:r>
+      <w:proofErr w:type="spellEnd"/>
+    </w:p>
+    <w:p>
+      <w:pPr>
+        <w:pStyle w:val="ListParagraph"/>
+        <w:rPr>
+          <w:rFonts w:ascii="Times New Roman" w:hAnsi="Times New Roman" w:cs="Times New Roman"/>
+        </w:rPr>
+      </w:pPr>
+      <w:r>
+        <w:rPr>
+          <w:rFonts w:ascii="Times New Roman" w:hAnsi="Times New Roman" w:cs="Times New Roman"/>
+        </w:rPr>
+        <w:t>Acceptable value: Float (Must provide)</w:t>
+      </w:r>
+    </w:p>
+    <w:p>
+      <w:pPr>
+        <w:pStyle w:val="ListParagraph"/>
+        <w:rPr>
+          <w:rFonts w:ascii="Times New Roman" w:hAnsi="Times New Roman" w:cs="Times New Roman"/>
+        </w:rPr>
+      </w:pPr>
+      <w:r>
+        <w:rPr>
+          <w:rFonts w:ascii="Times New Roman" w:hAnsi="Times New Roman" w:cs="Times New Roman"/>
+        </w:rPr>
+        <w:t>Unit: s</w:t>
+      </w:r>
+    </w:p>
+    <w:p>
+      <w:pPr>
+        <w:pStyle w:val="ListParagraph"/>
+        <w:rPr>
+          <w:rFonts w:ascii="Times New Roman" w:hAnsi="Times New Roman" w:cs="Times New Roman"/>
+        </w:rPr>
+      </w:pPr>
+      <w:r>
+        <w:rPr>
+          <w:rFonts w:ascii="Times New Roman" w:hAnsi="Times New Roman" w:cs="Times New Roman"/>
+        </w:rPr>
+        <w:t>Description: It is the initial time that users desire to examine and plot on the histogram. The acceptable range should not smaller than the starting time or exceed the ending time of simulation.</w:t>
+      </w:r>
+    </w:p>
+    <w:p>
+      <w:pPr>
+        <w:pStyle w:val="ListParagraph"/>
+        <w:rPr>
+          <w:rFonts w:ascii="Times New Roman" w:hAnsi="Times New Roman" w:cs="Times New Roman"/>
+        </w:rPr>
+      </w:pPr>
+      <w:r>
+        <w:rPr>
+          <w:rFonts w:ascii="Times New Roman" w:hAnsi="Times New Roman" w:cs="Times New Roman"/>
+        </w:rPr>
+        <w:t xml:space="preserve">Sample: </w:t>
+      </w:r>
+      <w:proofErr w:type="spellStart"/>
+      <w:r>
+        <w:rPr>
+          <w:rFonts w:ascii="Times New Roman" w:hAnsi="Times New Roman" w:cs="Times New Roman"/>
+        </w:rPr>
+        <w:t>InitialTime</w:t>
+      </w:r>
+      <w:proofErr w:type="spellEnd"/>
+      <w:r>
+        <w:rPr>
+          <w:rFonts w:ascii="Times New Roman" w:hAnsi="Times New Roman" w:cs="Times New Roman"/>
+        </w:rPr>
+        <w:t xml:space="preserve"> = 0.5</w:t>
+      </w:r>
+    </w:p>
+    <w:p>
+      <w:pPr>
+        <w:pStyle w:val="ListParagraph"/>
+        <w:rPr>
+          <w:rFonts w:ascii="Times New Roman" w:hAnsi="Times New Roman" w:cs="Times New Roman"/>
+        </w:rPr>
+      </w:pPr>
+      <w:r>
+        <w:rPr>
+          <w:rFonts w:ascii="Times New Roman" w:hAnsi="Times New Roman" w:cs="Times New Roman"/>
+        </w:rPr>
+        <w:t xml:space="preserve">Note: If the </w:t>
+      </w:r>
+      <w:proofErr w:type="spellStart"/>
+      <w:r>
+        <w:rPr>
+          <w:rFonts w:ascii="Times New Roman" w:hAnsi="Times New Roman" w:cs="Times New Roman"/>
+        </w:rPr>
+        <w:t>InitialTime</w:t>
+      </w:r>
+      <w:proofErr w:type="spellEnd"/>
+      <w:r>
+        <w:rPr>
+          <w:rFonts w:ascii="Times New Roman" w:hAnsi="Times New Roman" w:cs="Times New Roman"/>
+        </w:rPr>
+        <w:t xml:space="preserve"> and </w:t>
+      </w:r>
+      <w:proofErr w:type="spellStart"/>
+      <w:r>
+        <w:rPr>
+          <w:rFonts w:ascii="Times New Roman" w:hAnsi="Times New Roman" w:cs="Times New Roman"/>
+        </w:rPr>
+        <w:t>FinalTime</w:t>
+      </w:r>
+      <w:proofErr w:type="spellEnd"/>
+      <w:r>
+        <w:rPr>
+          <w:rFonts w:ascii="Times New Roman" w:hAnsi="Times New Roman" w:cs="Times New Roman"/>
+        </w:rPr>
+        <w:t xml:space="preserve"> both input as -1, the entire time range indicated in the reading(.</w:t>
+      </w:r>
+      <w:proofErr w:type="spellStart"/>
+      <w:r>
+        <w:rPr>
+          <w:rFonts w:ascii="Times New Roman" w:hAnsi="Times New Roman" w:cs="Times New Roman"/>
+        </w:rPr>
+        <w:t>dat</w:t>
+      </w:r>
+      <w:proofErr w:type="spellEnd"/>
+      <w:r>
+        <w:rPr>
+          <w:rFonts w:ascii="Times New Roman" w:hAnsi="Times New Roman" w:cs="Times New Roman"/>
+        </w:rPr>
+        <w:t>) file will be taken as input.</w:t>
+      </w:r>
+    </w:p>
+    <w:p>
+      <w:pPr>
+        <w:pStyle w:val="ListParagraph"/>
+        <w:numPr>
+          <w:ilvl w:val="0"/>
+          <w:numId w:val="1"/>
+        </w:numPr>
+        <w:rPr>
+          <w:rFonts w:ascii="Times New Roman" w:hAnsi="Times New Roman" w:cs="Times New Roman"/>
+        </w:rPr>
+      </w:pPr>
+      <w:proofErr w:type="spellStart"/>
+      <w:r>
+        <w:rPr>
+          <w:rFonts w:ascii="Times New Roman" w:hAnsi="Times New Roman" w:cs="Times New Roman"/>
+        </w:rPr>
+        <w:t>FinalTime</w:t>
+      </w:r>
+      <w:proofErr w:type="spellEnd"/>
+    </w:p>
+    <w:p>
+      <w:pPr>
+        <w:pStyle w:val="ListParagraph"/>
+        <w:rPr>
+          <w:rFonts w:ascii="Times New Roman" w:hAnsi="Times New Roman" w:cs="Times New Roman"/>
+        </w:rPr>
+      </w:pPr>
+      <w:r>
+        <w:rPr>
+          <w:rFonts w:ascii="Times New Roman" w:hAnsi="Times New Roman" w:cs="Times New Roman"/>
+        </w:rPr>
+        <w:t>Acceptable value: Float (Must provide)</w:t>
+      </w:r>
+    </w:p>
+    <w:p>
+      <w:pPr>
+        <w:pStyle w:val="ListParagraph"/>
+        <w:rPr>
+          <w:rFonts w:ascii="Times New Roman" w:hAnsi="Times New Roman" w:cs="Times New Roman"/>
+        </w:rPr>
+      </w:pPr>
+      <w:r>
+        <w:rPr>
+          <w:rFonts w:ascii="Times New Roman" w:hAnsi="Times New Roman" w:cs="Times New Roman"/>
+        </w:rPr>
+        <w:t>Unit: s</w:t>
+      </w:r>
+    </w:p>
+    <w:p>
+      <w:pPr>
+        <w:pStyle w:val="ListParagraph"/>
+        <w:rPr>
+          <w:rFonts w:ascii="Times New Roman" w:hAnsi="Times New Roman" w:cs="Times New Roman"/>
+        </w:rPr>
+      </w:pPr>
+      <w:r>
+        <w:rPr>
+          <w:rFonts w:ascii="Times New Roman" w:hAnsi="Times New Roman" w:cs="Times New Roman"/>
+        </w:rPr>
+        <w:lastRenderedPageBreak/>
+        <w:t xml:space="preserve">Description: It is the final time that users desire to examine and plot on the histogram. The acceptable range should not smaller than the value of </w:t>
+      </w:r>
+      <w:proofErr w:type="spellStart"/>
+      <w:r>
+        <w:rPr>
+          <w:rFonts w:ascii="Times New Roman" w:hAnsi="Times New Roman" w:cs="Times New Roman"/>
+        </w:rPr>
+        <w:t>InitialTime</w:t>
+      </w:r>
+      <w:proofErr w:type="spellEnd"/>
+      <w:r>
+        <w:rPr>
+          <w:rFonts w:ascii="Times New Roman" w:hAnsi="Times New Roman" w:cs="Times New Roman"/>
+        </w:rPr>
+        <w:t xml:space="preserve"> or exceed the ending time of simulation.</w:t>
+      </w:r>
+    </w:p>
+    <w:p>
+      <w:pPr>
+        <w:pStyle w:val="ListParagraph"/>
+        <w:rPr>
+          <w:rFonts w:ascii="Times New Roman" w:hAnsi="Times New Roman" w:cs="Times New Roman"/>
+        </w:rPr>
+      </w:pPr>
+      <w:r>
+        <w:rPr>
+          <w:rFonts w:ascii="Times New Roman" w:hAnsi="Times New Roman" w:cs="Times New Roman"/>
+        </w:rPr>
+        <w:t xml:space="preserve">Sample: </w:t>
+      </w:r>
+      <w:proofErr w:type="spellStart"/>
+      <w:r>
+        <w:rPr>
+          <w:rFonts w:ascii="Times New Roman" w:hAnsi="Times New Roman" w:cs="Times New Roman"/>
+        </w:rPr>
+        <w:t>FinalTime</w:t>
+      </w:r>
+      <w:proofErr w:type="spellEnd"/>
+      <w:r>
+        <w:rPr>
+          <w:rFonts w:ascii="Times New Roman" w:hAnsi="Times New Roman" w:cs="Times New Roman"/>
+        </w:rPr>
+        <w:t xml:space="preserve"> = 1.0</w:t>
+      </w:r>
+    </w:p>
+    <w:p>
+      <w:pPr>
+        <w:pStyle w:val="ListParagraph"/>
+        <w:rPr>
+          <w:rFonts w:ascii="Times New Roman" w:hAnsi="Times New Roman" w:cs="Times New Roman"/>
+        </w:rPr>
+      </w:pPr>
+      <w:r>
+        <w:rPr>
+          <w:rFonts w:ascii="Times New Roman" w:hAnsi="Times New Roman" w:cs="Times New Roman"/>
+        </w:rPr>
+        <w:t xml:space="preserve">Note: If the </w:t>
+      </w:r>
+      <w:proofErr w:type="spellStart"/>
+      <w:r>
+        <w:rPr>
+          <w:rFonts w:ascii="Times New Roman" w:hAnsi="Times New Roman" w:cs="Times New Roman"/>
+        </w:rPr>
+        <w:t>InitialTime</w:t>
+      </w:r>
+      <w:proofErr w:type="spellEnd"/>
+      <w:r>
+        <w:rPr>
+          <w:rFonts w:ascii="Times New Roman" w:hAnsi="Times New Roman" w:cs="Times New Roman"/>
+        </w:rPr>
+        <w:t xml:space="preserve"> and </w:t>
+      </w:r>
+      <w:proofErr w:type="spellStart"/>
+      <w:r>
+        <w:rPr>
+          <w:rFonts w:ascii="Times New Roman" w:hAnsi="Times New Roman" w:cs="Times New Roman"/>
+        </w:rPr>
+        <w:t>FinalTime</w:t>
+      </w:r>
+      <w:proofErr w:type="spellEnd"/>
+      <w:r>
+        <w:rPr>
+          <w:rFonts w:ascii="Times New Roman" w:hAnsi="Times New Roman" w:cs="Times New Roman"/>
+        </w:rPr>
+        <w:t xml:space="preserve"> both input as -1, the entire time range indicated in the reading(.</w:t>
+      </w:r>
+      <w:proofErr w:type="spellStart"/>
+      <w:r>
+        <w:rPr>
+          <w:rFonts w:ascii="Times New Roman" w:hAnsi="Times New Roman" w:cs="Times New Roman"/>
+        </w:rPr>
+        <w:t>dat</w:t>
+      </w:r>
+      <w:proofErr w:type="spellEnd"/>
+      <w:r>
+        <w:rPr>
+          <w:rFonts w:ascii="Times New Roman" w:hAnsi="Times New Roman" w:cs="Times New Roman"/>
+        </w:rPr>
+        <w:t>) file will be taken as input.</w:t>
+      </w:r>
+    </w:p>
+    <w:p>
+      <w:pPr>
+        <w:pStyle w:val="ListParagraph"/>
+        <w:numPr>
+          <w:ilvl w:val="0"/>
+          <w:numId w:val="1"/>
+        </w:numPr>
+        <w:rPr>
+          <w:rFonts w:ascii="Times New Roman" w:hAnsi="Times New Roman" w:cs="Times New Roman"/>
+        </w:rPr>
+      </w:pPr>
+      <w:proofErr w:type="spellStart"/>
+      <w:r>
+        <w:rPr>
+          <w:rFonts w:ascii="Times New Roman" w:hAnsi="Times New Roman" w:cs="Times New Roman"/>
+        </w:rPr>
+        <w:t>SpeciesName</w:t>
+      </w:r>
+      <w:proofErr w:type="spellEnd"/>
+    </w:p>
+    <w:p>
+      <w:pPr>
+        <w:pStyle w:val="ListParagraph"/>
+        <w:rPr>
+          <w:rFonts w:ascii="Times New Roman" w:hAnsi="Times New Roman" w:cs="Times New Roman"/>
+        </w:rPr>
+      </w:pPr>
+      <w:r>
+        <w:rPr>
+          <w:rFonts w:ascii="Times New Roman" w:hAnsi="Times New Roman" w:cs="Times New Roman"/>
+        </w:rPr>
+        <w:t xml:space="preserve">Acceptable value: </w:t>
+      </w:r>
+      <w:r>
+        <w:rPr>
+          <w:rFonts w:ascii="Times New Roman" w:hAnsi="Times New Roman" w:cs="Times New Roman"/>
+        </w:rPr>
+        <w:t>String</w:t>
+      </w:r>
+      <w:r>
+        <w:rPr>
+          <w:rFonts w:ascii="Times New Roman" w:hAnsi="Times New Roman" w:cs="Times New Roman"/>
+        </w:rPr>
+        <w:t xml:space="preserve"> (Must provide)</w:t>
+      </w:r>
+    </w:p>
+    <w:p>
+      <w:pPr>
+        <w:pStyle w:val="ListParagraph"/>
+        <w:rPr>
+          <w:rFonts w:ascii="Times New Roman" w:hAnsi="Times New Roman" w:cs="Times New Roman"/>
+        </w:rPr>
+      </w:pPr>
+      <w:r>
+        <w:rPr>
+          <w:rFonts w:ascii="Times New Roman" w:hAnsi="Times New Roman" w:cs="Times New Roman"/>
+        </w:rPr>
+        <w:t xml:space="preserve">Description: It is the name of species that users want to examine, which should also be identical with the name written in the input </w:t>
+      </w:r>
+      <w:proofErr w:type="gramStart"/>
+      <w:r>
+        <w:rPr>
+          <w:rFonts w:ascii="Times New Roman" w:hAnsi="Times New Roman" w:cs="Times New Roman"/>
+        </w:rPr>
+        <w:t>(.</w:t>
+      </w:r>
+      <w:proofErr w:type="spellStart"/>
+      <w:r>
+        <w:rPr>
+          <w:rFonts w:ascii="Times New Roman" w:hAnsi="Times New Roman" w:cs="Times New Roman"/>
+        </w:rPr>
+        <w:t>inp</w:t>
+      </w:r>
+      <w:proofErr w:type="spellEnd"/>
+      <w:proofErr w:type="gramEnd"/>
+      <w:r>
+        <w:rPr>
+          <w:rFonts w:ascii="Times New Roman" w:hAnsi="Times New Roman" w:cs="Times New Roman"/>
+        </w:rPr>
+        <w:t xml:space="preserve"> and .mol) files.</w:t>
+      </w:r>
+    </w:p>
+    <w:p>
+      <w:pPr>
+        <w:pStyle w:val="ListParagraph"/>
+        <w:rPr>
+          <w:rFonts w:ascii="Times New Roman" w:hAnsi="Times New Roman" w:cs="Times New Roman"/>
+        </w:rPr>
+      </w:pPr>
+      <w:r>
+        <w:rPr>
+          <w:rFonts w:ascii="Times New Roman" w:hAnsi="Times New Roman" w:cs="Times New Roman"/>
+        </w:rPr>
+        <w:t xml:space="preserve">Sample: </w:t>
+      </w:r>
+      <w:proofErr w:type="spellStart"/>
+      <w:r>
+        <w:rPr>
+          <w:rFonts w:ascii="Times New Roman" w:hAnsi="Times New Roman" w:cs="Times New Roman"/>
+        </w:rPr>
+        <w:t>SpeciesName</w:t>
+      </w:r>
+      <w:proofErr w:type="spellEnd"/>
+      <w:r>
+        <w:rPr>
+          <w:rFonts w:ascii="Times New Roman" w:hAnsi="Times New Roman" w:cs="Times New Roman"/>
+        </w:rPr>
+        <w:t xml:space="preserve"> = </w:t>
+      </w:r>
+      <w:proofErr w:type="spellStart"/>
+      <w:r>
+        <w:rPr>
+          <w:rFonts w:ascii="Times New Roman" w:hAnsi="Times New Roman" w:cs="Times New Roman"/>
+        </w:rPr>
+        <w:t>clat</w:t>
+      </w:r>
+      <w:proofErr w:type="spellEnd"/>
+    </w:p>
+    <w:p>
+      <w:pPr>
+        <w:pStyle w:val="ListParagraph"/>
+        <w:numPr>
+          <w:ilvl w:val="0"/>
+          <w:numId w:val="1"/>
+        </w:numPr>
+        <w:rPr>
+          <w:rFonts w:ascii="Times New Roman" w:hAnsi="Times New Roman" w:cs="Times New Roman"/>
+        </w:rPr>
+      </w:pPr>
+      <w:proofErr w:type="spellStart"/>
+      <w:r>
+        <w:rPr>
+          <w:rFonts w:ascii="Times New Roman" w:hAnsi="Times New Roman" w:cs="Times New Roman"/>
+        </w:rPr>
         <w:t>ExcludeMono</w:t>
       </w:r>
       <w:proofErr w:type="spellEnd"/>
@@ -1943,7 +2330,6 @@
         <w:rPr>
           <w:rFonts w:ascii="Times New Roman" w:hAnsi="Times New Roman" w:cs="Times New Roman"/>
         </w:rPr>
-        <w:lastRenderedPageBreak/>
         <w:t xml:space="preserve">Sample: </w:t>
       </w:r>
       <w:proofErr w:type="spellStart"/>
@@ -1989,7 +2375,7 @@
   <w:abstractNum w:abstractNumId="0" w15:restartNumberingAfterBreak="0">
     <w:nsid w:val="1AE74A4A"/>
     <w:multiLevelType w:val="hybridMultilevel"/>
-    <w:tmpl w:val="D452FD42"/>
+    <w:tmpl w:val="69DEE0E2"/>
     <w:lvl w:ilvl="0" w:tplc="04090001">
       <w:start w:val="1"/>
       <w:numFmt w:val="bullet"/>

</xml_diff>

<commit_message>
all vertex centered added
</commit_message>
<xml_diff>
--- a/Hist/Hist_user_guide.docx
+++ b/Hist/Hist_user_guide.docx
@@ -20,6 +20,13 @@
         </w:rPr>
         <w:t xml:space="preserve"> </w:t>
       </w:r>
+    </w:p>
+    <w:p>
+      <w:pPr>
+        <w:rPr>
+          <w:rFonts w:ascii="Times New Roman" w:hAnsi="Times New Roman" w:cs="Times New Roman"/>
+        </w:rPr>
+      </w:pPr>
       <w:r>
         <w:rPr>
           <w:rFonts w:ascii="Times New Roman" w:hAnsi="Times New Roman" w:cs="Times New Roman"/>
@@ -141,7 +148,7 @@
     <w:p>
       <w:pPr>
         <w:rPr>
-          <w:rFonts w:ascii="Times New Roman" w:hAnsi="Times New Roman" w:cs="Times New Roman"/>
+          <w:rFonts w:ascii="Times New Roman" w:hAnsi="Times New Roman" w:cs="Times New Roman" w:hint="eastAsia"/>
         </w:rPr>
       </w:pPr>
       <w:r>
@@ -823,6 +830,13 @@
         </w:rPr>
         <w:t xml:space="preserve"> </w:t>
       </w:r>
+    </w:p>
+    <w:p>
+      <w:pPr>
+        <w:rPr>
+          <w:rFonts w:ascii="Times New Roman" w:hAnsi="Times New Roman" w:cs="Times New Roman"/>
+        </w:rPr>
+      </w:pPr>
       <w:proofErr w:type="spellStart"/>
       <w:r>
         <w:rPr>
@@ -1129,6 +1143,7 @@
         <w:rPr>
           <w:rFonts w:ascii="Times New Roman" w:hAnsi="Times New Roman" w:cs="Times New Roman"/>
         </w:rPr>
+        <w:lastRenderedPageBreak/>
         <w:t>Acceptable value: Float (Must provide)</w:t>
       </w:r>
     </w:p>
@@ -1143,7 +1158,6 @@
         <w:rPr>
           <w:rFonts w:ascii="Times New Roman" w:hAnsi="Times New Roman" w:cs="Times New Roman"/>
         </w:rPr>
-        <w:lastRenderedPageBreak/>
         <w:t>Unit: s</w:t>
       </w:r>
     </w:p>
@@ -1567,6 +1581,13 @@
         </w:rPr>
         <w:t xml:space="preserve"> </w:t>
       </w:r>
+    </w:p>
+    <w:p>
+      <w:pPr>
+        <w:rPr>
+          <w:rFonts w:ascii="Times New Roman" w:hAnsi="Times New Roman" w:cs="Times New Roman"/>
+        </w:rPr>
+      </w:pPr>
       <w:proofErr w:type="spellStart"/>
       <w:r>
         <w:rPr>
@@ -1648,7 +1669,7 @@
         <w:rPr>
           <w:rFonts w:ascii="Times New Roman" w:hAnsi="Times New Roman" w:cs="Times New Roman"/>
         </w:rPr>
-        <w:t>ExcludeMono</w:t>
+        <w:t>ExcludeNum</w:t>
       </w:r>
       <w:proofErr w:type="spellEnd"/>
       <w:r>
@@ -1791,7 +1812,19 @@
         <w:rPr>
           <w:rFonts w:ascii="Times New Roman" w:hAnsi="Times New Roman" w:cs="Times New Roman"/>
         </w:rPr>
-        <w:t xml:space="preserve"> = /Users/</w:t>
+        <w:t xml:space="preserve"> = </w:t>
+      </w:r>
+      <w:r>
+        <w:rPr>
+          <w:rFonts w:ascii="Times New Roman" w:hAnsi="Times New Roman" w:cs="Times New Roman"/>
+        </w:rPr>
+        <w:t>‘</w:t>
+      </w:r>
+      <w:r>
+        <w:rPr>
+          <w:rFonts w:ascii="Times New Roman" w:hAnsi="Times New Roman" w:cs="Times New Roman"/>
+        </w:rPr>
+        <w:t>/Users/</w:t>
       </w:r>
       <w:proofErr w:type="spellStart"/>
       <w:r>
@@ -1818,6 +1851,12 @@
           <w:rFonts w:ascii="Times New Roman" w:hAnsi="Times New Roman" w:cs="Times New Roman"/>
         </w:rPr>
         <w:t>histogram_complexes_time.dat</w:t>
+      </w:r>
+      <w:r>
+        <w:rPr>
+          <w:rFonts w:ascii="Times New Roman" w:hAnsi="Times New Roman" w:cs="Times New Roman"/>
+        </w:rPr>
+        <w:t>’</w:t>
       </w:r>
     </w:p>
     <w:p>
@@ -2236,14 +2275,24 @@
         </w:rPr>
         <w:t xml:space="preserve"> = </w:t>
       </w:r>
-      <w:proofErr w:type="spellStart"/>
+      <w:r>
+        <w:rPr>
+          <w:rFonts w:ascii="Times New Roman" w:hAnsi="Times New Roman" w:cs="Times New Roman"/>
+        </w:rPr>
+        <w:t>‘</w:t>
+      </w:r>
       <w:r>
         <w:rPr>
           <w:rFonts w:ascii="Times New Roman" w:hAnsi="Times New Roman" w:cs="Times New Roman"/>
         </w:rPr>
         <w:t>clat</w:t>
       </w:r>
-      <w:proofErr w:type="spellEnd"/>
+      <w:r>
+        <w:rPr>
+          <w:rFonts w:ascii="Times New Roman" w:hAnsi="Times New Roman" w:cs="Times New Roman"/>
+        </w:rPr>
+        <w:t>’</w:t>
+      </w:r>
     </w:p>
     <w:p>
       <w:pPr>
@@ -2261,43 +2310,67 @@
         <w:rPr>
           <w:rFonts w:ascii="Times New Roman" w:hAnsi="Times New Roman" w:cs="Times New Roman"/>
         </w:rPr>
-        <w:t>ExcludeMono</w:t>
-      </w:r>
-      <w:proofErr w:type="spellEnd"/>
-    </w:p>
-    <w:p>
-      <w:pPr>
-        <w:pStyle w:val="ListParagraph"/>
-        <w:rPr>
-          <w:rFonts w:ascii="Times New Roman" w:hAnsi="Times New Roman" w:cs="Times New Roman"/>
-        </w:rPr>
-      </w:pPr>
-      <w:r>
-        <w:rPr>
-          <w:rFonts w:ascii="Times New Roman" w:hAnsi="Times New Roman" w:cs="Times New Roman"/>
-        </w:rPr>
-        <w:t>Acceptable value: True or False (Optional)</w:t>
-      </w:r>
-    </w:p>
-    <w:p>
-      <w:pPr>
-        <w:pStyle w:val="ListParagraph"/>
-        <w:rPr>
-          <w:rFonts w:ascii="Times New Roman" w:hAnsi="Times New Roman" w:cs="Times New Roman"/>
-        </w:rPr>
-      </w:pPr>
-      <w:r>
-        <w:rPr>
-          <w:rFonts w:ascii="Times New Roman" w:hAnsi="Times New Roman" w:cs="Times New Roman"/>
-        </w:rPr>
-        <w:t>Default: False</w:t>
-      </w:r>
-    </w:p>
-    <w:p>
-      <w:pPr>
-        <w:pStyle w:val="ListParagraph"/>
-        <w:rPr>
-          <w:rFonts w:ascii="Times New Roman" w:hAnsi="Times New Roman" w:cs="Times New Roman"/>
+        <w:t>Exclude</w:t>
+      </w:r>
+      <w:r>
+        <w:rPr>
+          <w:rFonts w:ascii="Times New Roman" w:hAnsi="Times New Roman" w:cs="Times New Roman" w:hint="eastAsia"/>
+        </w:rPr>
+        <w:t>Num</w:t>
+      </w:r>
+      <w:proofErr w:type="spellEnd"/>
+    </w:p>
+    <w:p>
+      <w:pPr>
+        <w:pStyle w:val="ListParagraph"/>
+        <w:rPr>
+          <w:rFonts w:ascii="Times New Roman" w:hAnsi="Times New Roman" w:cs="Times New Roman"/>
+        </w:rPr>
+      </w:pPr>
+      <w:r>
+        <w:rPr>
+          <w:rFonts w:ascii="Times New Roman" w:hAnsi="Times New Roman" w:cs="Times New Roman"/>
+        </w:rPr>
+        <w:t xml:space="preserve">Acceptable value: </w:t>
+      </w:r>
+      <w:r>
+        <w:rPr>
+          <w:rFonts w:ascii="Times New Roman" w:hAnsi="Times New Roman" w:cs="Times New Roman"/>
+        </w:rPr>
+        <w:t>Int</w:t>
+      </w:r>
+      <w:r>
+        <w:rPr>
+          <w:rFonts w:ascii="Times New Roman" w:hAnsi="Times New Roman" w:cs="Times New Roman"/>
+        </w:rPr>
+        <w:t xml:space="preserve"> (Optional)</w:t>
+      </w:r>
+    </w:p>
+    <w:p>
+      <w:pPr>
+        <w:pStyle w:val="ListParagraph"/>
+        <w:rPr>
+          <w:rFonts w:ascii="Times New Roman" w:hAnsi="Times New Roman" w:cs="Times New Roman"/>
+        </w:rPr>
+      </w:pPr>
+      <w:r>
+        <w:rPr>
+          <w:rFonts w:ascii="Times New Roman" w:hAnsi="Times New Roman" w:cs="Times New Roman"/>
+        </w:rPr>
+        <w:t xml:space="preserve">Default: </w:t>
+      </w:r>
+      <w:r>
+        <w:rPr>
+          <w:rFonts w:ascii="Times New Roman" w:hAnsi="Times New Roman" w:cs="Times New Roman"/>
+        </w:rPr>
+        <w:t>0</w:t>
+      </w:r>
+    </w:p>
+    <w:p>
+      <w:pPr>
+        <w:pStyle w:val="ListParagraph"/>
+        <w:rPr>
+          <w:rFonts w:ascii="Times New Roman" w:hAnsi="Times New Roman" w:cs="Times New Roman" w:hint="eastAsia"/>
         </w:rPr>
       </w:pPr>
       <w:r>
@@ -2310,13 +2383,43 @@
         <w:rPr>
           <w:rFonts w:ascii="Times New Roman" w:hAnsi="Times New Roman" w:cs="Times New Roman"/>
         </w:rPr>
-        <w:t xml:space="preserve">Is monomers excluded </w:t>
-      </w:r>
-      <w:r>
-        <w:rPr>
-          <w:rFonts w:ascii="Times New Roman" w:hAnsi="Times New Roman" w:cs="Times New Roman"/>
-        </w:rPr>
-        <w:t>from the counting when plotting the mean number of molecules.</w:t>
+        <w:t xml:space="preserve">In the generated </w:t>
+      </w:r>
+      <w:r>
+        <w:rPr>
+          <w:rFonts w:ascii="Times New Roman" w:hAnsi="Times New Roman" w:cs="Times New Roman" w:hint="eastAsia"/>
+        </w:rPr>
+        <w:t>plot</w:t>
+      </w:r>
+      <w:r>
+        <w:rPr>
+          <w:rFonts w:ascii="Times New Roman" w:hAnsi="Times New Roman" w:cs="Times New Roman"/>
+        </w:rPr>
+        <w:t xml:space="preserve">, the number of monomers in the complex that are </w:t>
+      </w:r>
+      <w:r>
+        <w:rPr>
+          <w:rFonts w:ascii="Times New Roman" w:hAnsi="Times New Roman" w:cs="Times New Roman"/>
+        </w:rPr>
+        <w:t>no larger</w:t>
+      </w:r>
+      <w:r>
+        <w:rPr>
+          <w:rFonts w:ascii="Times New Roman" w:hAnsi="Times New Roman" w:cs="Times New Roman"/>
+        </w:rPr>
+        <w:t xml:space="preserve"> than this number will be excluded and will not be considered in</w:t>
+      </w:r>
+      <w:r>
+        <w:rPr>
+          <w:rFonts w:ascii="Times New Roman" w:hAnsi="Times New Roman" w:cs="Times New Roman"/>
+        </w:rPr>
+        <w:t>to</w:t>
+      </w:r>
+      <w:r>
+        <w:rPr>
+          <w:rFonts w:ascii="Times New Roman" w:hAnsi="Times New Roman" w:cs="Times New Roman"/>
+        </w:rPr>
+        <w:t xml:space="preserve"> the average calculation.</w:t>
       </w:r>
     </w:p>
     <w:p>
@@ -2337,7 +2440,7 @@
         <w:rPr>
           <w:rFonts w:ascii="Times New Roman" w:hAnsi="Times New Roman" w:cs="Times New Roman"/>
         </w:rPr>
-        <w:t>ExcludeMono</w:t>
+        <w:t>ExcludeNum</w:t>
       </w:r>
       <w:proofErr w:type="spellEnd"/>
       <w:r>
@@ -2350,7 +2453,293 @@
         <w:rPr>
           <w:rFonts w:ascii="Times New Roman" w:hAnsi="Times New Roman" w:cs="Times New Roman"/>
         </w:rPr>
-        <w:t>True</w:t>
+        <w:t>1 (which means the monomer will be exclude)</w:t>
+      </w:r>
+    </w:p>
+    <w:p>
+      <w:pPr>
+        <w:rPr>
+          <w:rFonts w:ascii="Times New Roman" w:hAnsi="Times New Roman" w:cs="Times New Roman"/>
+        </w:rPr>
+      </w:pPr>
+    </w:p>
+    <w:p>
+      <w:pPr>
+        <w:rPr>
+          <w:rFonts w:ascii="Times New Roman" w:hAnsi="Times New Roman" w:cs="Times New Roman"/>
+        </w:rPr>
+      </w:pPr>
+      <w:r>
+        <w:rPr>
+          <w:rFonts w:ascii="Times New Roman" w:hAnsi="Times New Roman" w:cs="Times New Roman"/>
+        </w:rPr>
+        <w:t xml:space="preserve">Function for converting </w:t>
+      </w:r>
+      <w:r>
+        <w:rPr>
+          <w:rFonts w:ascii="Times New Roman" w:hAnsi="Times New Roman" w:cs="Times New Roman"/>
+        </w:rPr>
+        <w:t>histogram_complexes_time</w:t>
+      </w:r>
+      <w:r>
+        <w:rPr>
+          <w:rFonts w:ascii="Times New Roman" w:hAnsi="Times New Roman" w:cs="Times New Roman"/>
+        </w:rPr>
+        <w:t xml:space="preserve">.dat file to a data frame: </w:t>
+      </w:r>
+      <w:proofErr w:type="spellStart"/>
+      <w:r>
+        <w:rPr>
+          <w:rFonts w:ascii="Times New Roman" w:hAnsi="Times New Roman" w:cs="Times New Roman"/>
+        </w:rPr>
+        <w:t>hist_to_df_</w:t>
+      </w:r>
+      <w:proofErr w:type="gramStart"/>
+      <w:r>
+        <w:rPr>
+          <w:rFonts w:ascii="Times New Roman" w:hAnsi="Times New Roman" w:cs="Times New Roman"/>
+        </w:rPr>
+        <w:t>mult</w:t>
+      </w:r>
+      <w:proofErr w:type="spellEnd"/>
+      <w:r>
+        <w:rPr>
+          <w:rFonts w:ascii="Times New Roman" w:hAnsi="Times New Roman" w:cs="Times New Roman"/>
+        </w:rPr>
+        <w:t>(</w:t>
+      </w:r>
+      <w:proofErr w:type="spellStart"/>
+      <w:proofErr w:type="gramEnd"/>
+      <w:r>
+        <w:rPr>
+          <w:rFonts w:ascii="Times New Roman" w:hAnsi="Times New Roman" w:cs="Times New Roman"/>
+        </w:rPr>
+        <w:t>FileName</w:t>
+      </w:r>
+      <w:proofErr w:type="spellEnd"/>
+      <w:r>
+        <w:rPr>
+          <w:rFonts w:ascii="Times New Roman" w:hAnsi="Times New Roman" w:cs="Times New Roman"/>
+        </w:rPr>
+        <w:t>)</w:t>
+      </w:r>
+    </w:p>
+    <w:p>
+      <w:pPr>
+        <w:rPr>
+          <w:rFonts w:ascii="Times New Roman" w:hAnsi="Times New Roman" w:cs="Times New Roman"/>
+        </w:rPr>
+      </w:pPr>
+      <w:r>
+        <w:rPr>
+          <w:rFonts w:ascii="Times New Roman" w:hAnsi="Times New Roman" w:cs="Times New Roman" w:hint="eastAsia"/>
+        </w:rPr>
+        <w:t>Description</w:t>
+      </w:r>
+      <w:r>
+        <w:rPr>
+          <w:rFonts w:ascii="Times New Roman" w:hAnsi="Times New Roman" w:cs="Times New Roman"/>
+        </w:rPr>
+        <w:t xml:space="preserve">: </w:t>
+      </w:r>
+      <w:r>
+        <w:rPr>
+          <w:rFonts w:ascii="Times New Roman" w:hAnsi="Times New Roman" w:cs="Times New Roman" w:hint="eastAsia"/>
+        </w:rPr>
+        <w:t>This</w:t>
+      </w:r>
+      <w:r>
+        <w:rPr>
+          <w:rFonts w:ascii="Times New Roman" w:hAnsi="Times New Roman" w:cs="Times New Roman"/>
+        </w:rPr>
+        <w:t xml:space="preserve"> function enables users to convert the raw .</w:t>
+      </w:r>
+      <w:proofErr w:type="spellStart"/>
+      <w:r>
+        <w:rPr>
+          <w:rFonts w:ascii="Times New Roman" w:hAnsi="Times New Roman" w:cs="Times New Roman"/>
+        </w:rPr>
+        <w:t>dat</w:t>
+      </w:r>
+      <w:proofErr w:type="spellEnd"/>
+      <w:r>
+        <w:rPr>
+          <w:rFonts w:ascii="Times New Roman" w:hAnsi="Times New Roman" w:cs="Times New Roman"/>
+        </w:rPr>
+        <w:t xml:space="preserve"> file to a data frame in python </w:t>
+      </w:r>
+      <w:proofErr w:type="gramStart"/>
+      <w:r>
+        <w:rPr>
+          <w:rFonts w:ascii="Times New Roman" w:hAnsi="Times New Roman" w:cs="Times New Roman"/>
+        </w:rPr>
+        <w:t>pandas</w:t>
+      </w:r>
+      <w:proofErr w:type="gramEnd"/>
+      <w:r>
+        <w:rPr>
+          <w:rFonts w:ascii="Times New Roman" w:hAnsi="Times New Roman" w:cs="Times New Roman"/>
+        </w:rPr>
+        <w:t xml:space="preserve"> package for multi-species system. </w:t>
+      </w:r>
+      <w:r>
+        <w:rPr>
+          <w:rFonts w:ascii="Times New Roman" w:hAnsi="Times New Roman" w:cs="Times New Roman"/>
+        </w:rPr>
+        <w:t xml:space="preserve">Each column in the data </w:t>
+      </w:r>
+      <w:r>
+        <w:rPr>
+          <w:rFonts w:ascii="Times New Roman" w:hAnsi="Times New Roman" w:cs="Times New Roman" w:hint="eastAsia"/>
+        </w:rPr>
+        <w:t>frame</w:t>
+      </w:r>
+      <w:r>
+        <w:rPr>
+          <w:rFonts w:ascii="Times New Roman" w:hAnsi="Times New Roman" w:cs="Times New Roman"/>
+        </w:rPr>
+        <w:t xml:space="preserve"> includes the simulation time and all occurrences of species during the simulation; each row is </w:t>
+      </w:r>
+      <w:r>
+        <w:rPr>
+          <w:rFonts w:ascii="Times New Roman" w:hAnsi="Times New Roman" w:cs="Times New Roman"/>
+        </w:rPr>
+        <w:t>separated</w:t>
+      </w:r>
+      <w:r>
+        <w:rPr>
+          <w:rFonts w:ascii="Times New Roman" w:hAnsi="Times New Roman" w:cs="Times New Roman"/>
+        </w:rPr>
+        <w:t xml:space="preserve"> by a different simulation time.</w:t>
+      </w:r>
+    </w:p>
+    <w:p>
+      <w:pPr>
+        <w:rPr>
+          <w:rFonts w:ascii="Times New Roman" w:hAnsi="Times New Roman" w:cs="Times New Roman"/>
+        </w:rPr>
+      </w:pPr>
+      <w:r>
+        <w:rPr>
+          <w:rFonts w:ascii="Times New Roman" w:hAnsi="Times New Roman" w:cs="Times New Roman"/>
+        </w:rPr>
+        <w:t>Parameters:</w:t>
+      </w:r>
+    </w:p>
+    <w:p>
+      <w:pPr>
+        <w:pStyle w:val="ListParagraph"/>
+        <w:numPr>
+          <w:ilvl w:val="0"/>
+          <w:numId w:val="1"/>
+        </w:numPr>
+        <w:rPr>
+          <w:rFonts w:ascii="Times New Roman" w:hAnsi="Times New Roman" w:cs="Times New Roman"/>
+        </w:rPr>
+      </w:pPr>
+      <w:proofErr w:type="spellStart"/>
+      <w:r>
+        <w:rPr>
+          <w:rFonts w:ascii="Times New Roman" w:hAnsi="Times New Roman" w:cs="Times New Roman"/>
+        </w:rPr>
+        <w:t>FileName</w:t>
+      </w:r>
+      <w:proofErr w:type="spellEnd"/>
+    </w:p>
+    <w:p>
+      <w:pPr>
+        <w:pStyle w:val="ListParagraph"/>
+        <w:rPr>
+          <w:rFonts w:ascii="Times New Roman" w:hAnsi="Times New Roman" w:cs="Times New Roman"/>
+        </w:rPr>
+      </w:pPr>
+      <w:r>
+        <w:rPr>
+          <w:rFonts w:ascii="Times New Roman" w:hAnsi="Times New Roman" w:cs="Times New Roman"/>
+        </w:rPr>
+        <w:t>Acceptable value: String (Must provide)</w:t>
+      </w:r>
+    </w:p>
+    <w:p>
+      <w:pPr>
+        <w:pStyle w:val="ListParagraph"/>
+        <w:rPr>
+          <w:rFonts w:ascii="Times New Roman" w:hAnsi="Times New Roman" w:cs="Times New Roman"/>
+        </w:rPr>
+      </w:pPr>
+      <w:r>
+        <w:rPr>
+          <w:rFonts w:ascii="Times New Roman" w:hAnsi="Times New Roman" w:cs="Times New Roman"/>
+        </w:rPr>
+        <w:t>Description: It is the path to the file (.</w:t>
+      </w:r>
+      <w:proofErr w:type="spellStart"/>
+      <w:r>
+        <w:rPr>
+          <w:rFonts w:ascii="Times New Roman" w:hAnsi="Times New Roman" w:cs="Times New Roman"/>
+        </w:rPr>
+        <w:t>dat</w:t>
+      </w:r>
+      <w:proofErr w:type="spellEnd"/>
+      <w:r>
+        <w:rPr>
+          <w:rFonts w:ascii="Times New Roman" w:hAnsi="Times New Roman" w:cs="Times New Roman"/>
+        </w:rPr>
+        <w:t>), which is usually named as ‘histogram_complexes_time.dat’, representing the histogram data to be analyzed.</w:t>
+      </w:r>
+    </w:p>
+    <w:p>
+      <w:pPr>
+        <w:pStyle w:val="ListParagraph"/>
+        <w:rPr>
+          <w:rFonts w:ascii="Times New Roman" w:hAnsi="Times New Roman" w:cs="Times New Roman"/>
+        </w:rPr>
+      </w:pPr>
+      <w:r>
+        <w:rPr>
+          <w:rFonts w:ascii="Times New Roman" w:hAnsi="Times New Roman" w:cs="Times New Roman"/>
+        </w:rPr>
+        <w:t xml:space="preserve">Sample: </w:t>
+      </w:r>
+      <w:proofErr w:type="spellStart"/>
+      <w:r>
+        <w:rPr>
+          <w:rFonts w:ascii="Times New Roman" w:hAnsi="Times New Roman" w:cs="Times New Roman"/>
+        </w:rPr>
+        <w:t>FileName</w:t>
+      </w:r>
+      <w:proofErr w:type="spellEnd"/>
+      <w:r>
+        <w:rPr>
+          <w:rFonts w:ascii="Times New Roman" w:hAnsi="Times New Roman" w:cs="Times New Roman"/>
+        </w:rPr>
+        <w:t xml:space="preserve"> = /Users/</w:t>
+      </w:r>
+      <w:proofErr w:type="spellStart"/>
+      <w:r>
+        <w:rPr>
+          <w:rFonts w:ascii="Times New Roman" w:hAnsi="Times New Roman" w:cs="Times New Roman"/>
+        </w:rPr>
+        <w:t>UserName</w:t>
+      </w:r>
+      <w:proofErr w:type="spellEnd"/>
+      <w:r>
+        <w:rPr>
+          <w:rFonts w:ascii="Times New Roman" w:hAnsi="Times New Roman" w:cs="Times New Roman"/>
+        </w:rPr>
+        <w:t>/Documents</w:t>
+      </w:r>
+      <w:r>
+        <w:rPr>
+          <w:rFonts w:ascii="Times New Roman" w:hAnsi="Times New Roman" w:cs="Times New Roman"/>
+        </w:rPr>
+        <w:t>/</w:t>
+      </w:r>
+      <w:r>
+        <w:rPr>
+          <w:rFonts w:ascii="Times New Roman" w:hAnsi="Times New Roman" w:cs="Times New Roman"/>
+        </w:rPr>
+        <w:t>histogram_complexes_time.dat</w:t>
       </w:r>
     </w:p>
     <w:p>
@@ -2485,7 +2874,7 @@
       </w:rPr>
     </w:lvl>
   </w:abstractNum>
-  <w:num w:numId="1">
+  <w:num w:numId="1" w16cid:durableId="1744330859">
     <w:abstractNumId w:val="0"/>
   </w:num>
 </w:numbering>

</xml_diff>